<commit_message>
upando versões finais e resumo atualizado
</commit_message>
<xml_diff>
--- a/Resumo/Resumo.docx
+++ b/Resumo/Resumo.docx
@@ -1,6 +1,6 @@
 
 <file path=word/document.xml><?xml version="1.0" encoding="utf-8"?>
-<w:document xmlns:wpc="http://schemas.microsoft.com/office/word/2010/wordprocessingCanvas" xmlns:mc="http://schemas.openxmlformats.org/markup-compatibility/2006" xmlns:o="urn:schemas-microsoft-com:office:office" xmlns:r="http://schemas.openxmlformats.org/officeDocument/2006/relationships" xmlns:m="http://schemas.openxmlformats.org/officeDocument/2006/math" xmlns:v="urn:schemas-microsoft-com:vml" xmlns:wp14="http://schemas.microsoft.com/office/word/2010/wordprocessingDrawing" xmlns:wp="http://schemas.openxmlformats.org/drawingml/2006/wordprocessingDrawing" xmlns:w10="urn:schemas-microsoft-com:office:word" xmlns:w="http://schemas.openxmlformats.org/wordprocessingml/2006/main" xmlns:w14="http://schemas.microsoft.com/office/word/2010/wordml" xmlns:w15="http://schemas.microsoft.com/office/word/2012/wordml" xmlns:wpg="http://schemas.microsoft.com/office/word/2010/wordprocessingGroup" xmlns:wpi="http://schemas.microsoft.com/office/word/2010/wordprocessingInk" xmlns:wne="http://schemas.microsoft.com/office/word/2006/wordml" xmlns:wps="http://schemas.microsoft.com/office/word/2010/wordprocessingShape" mc:Ignorable="w14 w15 wp14">
+<w:document xmlns:wpc="http://schemas.microsoft.com/office/word/2010/wordprocessingCanvas" xmlns:cx="http://schemas.microsoft.com/office/drawing/2014/chartex" xmlns:cx1="http://schemas.microsoft.com/office/drawing/2015/9/8/chartex" xmlns:cx2="http://schemas.microsoft.com/office/drawing/2015/10/21/chartex" xmlns:cx3="http://schemas.microsoft.com/office/drawing/2016/5/9/chartex" xmlns:cx4="http://schemas.microsoft.com/office/drawing/2016/5/10/chartex" xmlns:cx5="http://schemas.microsoft.com/office/drawing/2016/5/11/chartex" xmlns:cx6="http://schemas.microsoft.com/office/drawing/2016/5/12/chartex" xmlns:cx7="http://schemas.microsoft.com/office/drawing/2016/5/13/chartex" xmlns:cx8="http://schemas.microsoft.com/office/drawing/2016/5/14/chartex" xmlns:mc="http://schemas.openxmlformats.org/markup-compatibility/2006" xmlns:aink="http://schemas.microsoft.com/office/drawing/2016/ink" xmlns:am3d="http://schemas.microsoft.com/office/drawing/2017/model3d" xmlns:o="urn:schemas-microsoft-com:office:office" xmlns:oel="http://schemas.microsoft.com/office/2019/extlst" xmlns:r="http://schemas.openxmlformats.org/officeDocument/2006/relationships" xmlns:m="http://schemas.openxmlformats.org/officeDocument/2006/math" xmlns:v="urn:schemas-microsoft-com:vml" xmlns:wp14="http://schemas.microsoft.com/office/word/2010/wordprocessingDrawing" xmlns:wp="http://schemas.openxmlformats.org/drawingml/2006/wordprocessingDrawing" xmlns:w10="urn:schemas-microsoft-com:office:word" xmlns:w="http://schemas.openxmlformats.org/wordprocessingml/2006/main" xmlns:w14="http://schemas.microsoft.com/office/word/2010/wordml" xmlns:w15="http://schemas.microsoft.com/office/word/2012/wordml" xmlns:w16cex="http://schemas.microsoft.com/office/word/2018/wordml/cex" xmlns:w16cid="http://schemas.microsoft.com/office/word/2016/wordml/cid" xmlns:w16="http://schemas.microsoft.com/office/word/2018/wordml" xmlns:w16sdtdh="http://schemas.microsoft.com/office/word/2020/wordml/sdtdatahash" xmlns:w16se="http://schemas.microsoft.com/office/word/2015/wordml/symex" xmlns:wpg="http://schemas.microsoft.com/office/word/2010/wordprocessingGroup" xmlns:wpi="http://schemas.microsoft.com/office/word/2010/wordprocessingInk" xmlns:wne="http://schemas.microsoft.com/office/word/2006/wordml" xmlns:wps="http://schemas.microsoft.com/office/word/2010/wordprocessingShape" mc:Ignorable="w14 w15 w16se w16cid w16 w16cex w16sdtdh wp14">
   <w:body>
     <w:p>
       <w:pPr>
@@ -89,631 +89,93 @@
     </w:p>
     <w:p>
       <w:pPr>
+        <w:pStyle w:val="PargrafodaLista"/>
         <w:shd w:val="clear" w:color="auto" w:fill="FFFFFF"/>
-        <w:spacing w:before="372" w:after="0" w:line="240" w:lineRule="auto"/>
-        <w:ind w:left="360"/>
-        <w:outlineLvl w:val="2"/>
-        <w:rPr>
-          <w:rFonts w:ascii="Helvetica" w:eastAsia="Times New Roman" w:hAnsi="Helvetica" w:cs="Helvetica"/>
-          <w:b/>
-          <w:bCs/>
-          <w:color w:val="000000"/>
-          <w:sz w:val="27"/>
-          <w:szCs w:val="27"/>
-          <w:lang w:eastAsia="pt-BR"/>
-        </w:rPr>
-      </w:pPr>
-      <w:r>
-        <w:rPr>
-          <w:rFonts w:ascii="Helvetica" w:eastAsia="Times New Roman" w:hAnsi="Helvetica" w:cs="Helvetica"/>
-          <w:b/>
-          <w:bCs/>
-          <w:color w:val="000000"/>
-          <w:sz w:val="27"/>
-          <w:szCs w:val="27"/>
-          <w:lang w:eastAsia="pt-BR"/>
-        </w:rPr>
-        <w:t xml:space="preserve">Em resumo as casas que o CEO da </w:t>
+        <w:spacing w:before="153" w:after="0" w:line="240" w:lineRule="auto"/>
+        <w:outlineLvl w:val="1"/>
+        <w:rPr>
+          <w:rFonts w:ascii="Helvetica" w:eastAsia="Times New Roman" w:hAnsi="Helvetica" w:cs="Helvetica"/>
+          <w:color w:val="000000"/>
+          <w:sz w:val="33"/>
+          <w:szCs w:val="33"/>
+          <w:lang w:eastAsia="pt-BR"/>
+        </w:rPr>
+      </w:pPr>
+      <w:r>
+        <w:rPr>
+          <w:rFonts w:ascii="Helvetica" w:eastAsia="Times New Roman" w:hAnsi="Helvetica" w:cs="Helvetica"/>
+          <w:b/>
+          <w:bCs/>
+          <w:color w:val="000000"/>
+          <w:sz w:val="33"/>
+          <w:szCs w:val="33"/>
+          <w:lang w:eastAsia="pt-BR"/>
+        </w:rPr>
+        <w:t xml:space="preserve">- </w:t>
+      </w:r>
+      <w:r>
+        <w:rPr>
+          <w:rFonts w:ascii="Helvetica" w:eastAsia="Times New Roman" w:hAnsi="Helvetica" w:cs="Helvetica"/>
+          <w:color w:val="000000"/>
+          <w:sz w:val="33"/>
+          <w:szCs w:val="33"/>
+          <w:lang w:eastAsia="pt-BR"/>
+        </w:rPr>
+        <w:t>Esta questão pode ser respondida por meio da planilha(</w:t>
       </w:r>
       <w:proofErr w:type="spellStart"/>
       <w:r>
         <w:rPr>
           <w:rFonts w:ascii="Helvetica" w:eastAsia="Times New Roman" w:hAnsi="Helvetica" w:cs="Helvetica"/>
-          <w:b/>
-          <w:bCs/>
-          <w:color w:val="000000"/>
-          <w:sz w:val="27"/>
-          <w:szCs w:val="27"/>
-          <w:lang w:eastAsia="pt-BR"/>
-        </w:rPr>
-        <w:t>House</w:t>
+          <w:color w:val="000000"/>
+          <w:sz w:val="33"/>
+          <w:szCs w:val="33"/>
+          <w:lang w:eastAsia="pt-BR"/>
+        </w:rPr>
+        <w:t>csv</w:t>
       </w:r>
       <w:proofErr w:type="spellEnd"/>
       <w:r>
         <w:rPr>
           <w:rFonts w:ascii="Helvetica" w:eastAsia="Times New Roman" w:hAnsi="Helvetica" w:cs="Helvetica"/>
-          <w:b/>
-          <w:bCs/>
-          <w:color w:val="000000"/>
-          <w:sz w:val="27"/>
-          <w:szCs w:val="27"/>
-          <w:lang w:eastAsia="pt-BR"/>
-        </w:rPr>
-        <w:t xml:space="preserve"> </w:t>
+          <w:color w:val="000000"/>
+          <w:sz w:val="33"/>
+          <w:szCs w:val="33"/>
+          <w:lang w:eastAsia="pt-BR"/>
+        </w:rPr>
+        <w:t xml:space="preserve">) que sai do </w:t>
       </w:r>
       <w:proofErr w:type="spellStart"/>
       <w:r>
         <w:rPr>
           <w:rFonts w:ascii="Helvetica" w:eastAsia="Times New Roman" w:hAnsi="Helvetica" w:cs="Helvetica"/>
-          <w:b/>
-          <w:bCs/>
-          <w:color w:val="000000"/>
-          <w:sz w:val="27"/>
-          <w:szCs w:val="27"/>
-          <w:lang w:eastAsia="pt-BR"/>
-        </w:rPr>
-        <w:t>Rocket</w:t>
+          <w:color w:val="000000"/>
+          <w:sz w:val="33"/>
+          <w:szCs w:val="33"/>
+          <w:lang w:eastAsia="pt-BR"/>
+        </w:rPr>
+        <w:t>JupyterNotebook</w:t>
       </w:r>
       <w:proofErr w:type="spellEnd"/>
       <w:r>
         <w:rPr>
           <w:rFonts w:ascii="Helvetica" w:eastAsia="Times New Roman" w:hAnsi="Helvetica" w:cs="Helvetica"/>
-          <w:b/>
-          <w:bCs/>
-          <w:color w:val="000000"/>
-          <w:sz w:val="27"/>
-          <w:szCs w:val="27"/>
-          <w:lang w:eastAsia="pt-BR"/>
-        </w:rPr>
-        <w:t xml:space="preserve"> deveria comprar são:</w:t>
-      </w:r>
-    </w:p>
-    <w:p>
-      <w:pPr>
-        <w:shd w:val="clear" w:color="auto" w:fill="FFFFFF"/>
-        <w:spacing w:before="100" w:beforeAutospacing="1" w:after="100" w:afterAutospacing="1" w:line="240" w:lineRule="auto"/>
-        <w:ind w:firstLine="360"/>
-        <w:outlineLvl w:val="2"/>
-        <w:rPr>
-          <w:rFonts w:ascii="Helvetica" w:eastAsia="Times New Roman" w:hAnsi="Helvetica" w:cs="Helvetica"/>
-          <w:b/>
-          <w:bCs/>
-          <w:color w:val="000000"/>
-          <w:sz w:val="27"/>
-          <w:szCs w:val="27"/>
-          <w:lang w:eastAsia="pt-BR"/>
-        </w:rPr>
-      </w:pPr>
-      <w:r>
-        <w:rPr>
-          <w:rFonts w:ascii="Helvetica" w:eastAsia="Times New Roman" w:hAnsi="Helvetica" w:cs="Helvetica"/>
-          <w:b/>
-          <w:bCs/>
-          <w:color w:val="000000"/>
-          <w:sz w:val="27"/>
-          <w:szCs w:val="27"/>
-          <w:lang w:eastAsia="pt-BR"/>
-        </w:rPr>
-        <w:t>-</w:t>
-      </w:r>
-      <w:r>
-        <w:rPr>
-          <w:rFonts w:ascii="Helvetica" w:eastAsia="Times New Roman" w:hAnsi="Helvetica" w:cs="Helvetica"/>
-          <w:b/>
-          <w:bCs/>
-          <w:color w:val="000000"/>
-          <w:sz w:val="27"/>
-          <w:szCs w:val="27"/>
-          <w:lang w:eastAsia="pt-BR"/>
-        </w:rPr>
-        <w:tab/>
-      </w:r>
-      <w:r>
-        <w:rPr>
-          <w:rFonts w:ascii="Helvetica" w:eastAsia="Times New Roman" w:hAnsi="Helvetica" w:cs="Helvetica"/>
-          <w:b/>
-          <w:bCs/>
-          <w:color w:val="000000"/>
-          <w:sz w:val="27"/>
-          <w:szCs w:val="27"/>
-          <w:lang w:eastAsia="pt-BR"/>
-        </w:rPr>
-        <w:t>Casas com valores menores que 200 mil</w:t>
-      </w:r>
-    </w:p>
-    <w:p>
-      <w:pPr>
-        <w:shd w:val="clear" w:color="auto" w:fill="FFFFFF"/>
-        <w:spacing w:before="100" w:beforeAutospacing="1" w:after="100" w:afterAutospacing="1" w:line="240" w:lineRule="auto"/>
-        <w:ind w:left="360"/>
-        <w:outlineLvl w:val="2"/>
-        <w:rPr>
-          <w:rFonts w:ascii="Helvetica" w:eastAsia="Times New Roman" w:hAnsi="Helvetica" w:cs="Helvetica"/>
-          <w:b/>
-          <w:bCs/>
-          <w:color w:val="000000"/>
-          <w:sz w:val="27"/>
-          <w:szCs w:val="27"/>
-          <w:lang w:eastAsia="pt-BR"/>
-        </w:rPr>
-      </w:pPr>
-      <w:r>
-        <w:rPr>
-          <w:rFonts w:ascii="Helvetica" w:eastAsia="Times New Roman" w:hAnsi="Helvetica" w:cs="Helvetica"/>
-          <w:b/>
-          <w:bCs/>
-          <w:color w:val="000000"/>
-          <w:sz w:val="27"/>
-          <w:szCs w:val="27"/>
-          <w:lang w:eastAsia="pt-BR"/>
-        </w:rPr>
-        <w:t>-</w:t>
-      </w:r>
-      <w:r>
-        <w:rPr>
-          <w:rFonts w:ascii="Helvetica" w:eastAsia="Times New Roman" w:hAnsi="Helvetica" w:cs="Helvetica"/>
-          <w:b/>
-          <w:bCs/>
-          <w:color w:val="000000"/>
-          <w:sz w:val="27"/>
-          <w:szCs w:val="27"/>
-          <w:lang w:eastAsia="pt-BR"/>
-        </w:rPr>
-        <w:tab/>
-      </w:r>
-      <w:r>
-        <w:rPr>
-          <w:rFonts w:ascii="Helvetica" w:eastAsia="Times New Roman" w:hAnsi="Helvetica" w:cs="Helvetica"/>
-          <w:b/>
-          <w:bCs/>
-          <w:color w:val="000000"/>
-          <w:sz w:val="27"/>
-          <w:szCs w:val="27"/>
-          <w:lang w:eastAsia="pt-BR"/>
-        </w:rPr>
-        <w:t>De preferência casas passíveis de serem reformadas, ou seja, que não tenham sido reformadas.</w:t>
-      </w:r>
-    </w:p>
-    <w:p>
-      <w:pPr>
-        <w:shd w:val="clear" w:color="auto" w:fill="FFFFFF"/>
-        <w:spacing w:before="100" w:beforeAutospacing="1" w:after="100" w:afterAutospacing="1" w:line="240" w:lineRule="auto"/>
-        <w:ind w:firstLine="360"/>
-        <w:outlineLvl w:val="2"/>
-        <w:rPr>
-          <w:rFonts w:ascii="Helvetica" w:eastAsia="Times New Roman" w:hAnsi="Helvetica" w:cs="Helvetica"/>
-          <w:b/>
-          <w:bCs/>
-          <w:color w:val="000000"/>
-          <w:sz w:val="27"/>
-          <w:szCs w:val="27"/>
-          <w:lang w:eastAsia="pt-BR"/>
-        </w:rPr>
-      </w:pPr>
-      <w:r>
-        <w:rPr>
-          <w:rFonts w:ascii="Helvetica" w:eastAsia="Times New Roman" w:hAnsi="Helvetica" w:cs="Helvetica"/>
-          <w:b/>
-          <w:bCs/>
-          <w:color w:val="000000"/>
-          <w:sz w:val="27"/>
-          <w:szCs w:val="27"/>
-          <w:lang w:eastAsia="pt-BR"/>
-        </w:rPr>
-        <w:t>-</w:t>
-      </w:r>
-      <w:r>
-        <w:rPr>
-          <w:rFonts w:ascii="Helvetica" w:eastAsia="Times New Roman" w:hAnsi="Helvetica" w:cs="Helvetica"/>
-          <w:b/>
-          <w:bCs/>
-          <w:color w:val="000000"/>
-          <w:sz w:val="27"/>
-          <w:szCs w:val="27"/>
-          <w:lang w:eastAsia="pt-BR"/>
-        </w:rPr>
-        <w:tab/>
-      </w:r>
-      <w:r>
-        <w:rPr>
-          <w:rFonts w:ascii="Helvetica" w:eastAsia="Times New Roman" w:hAnsi="Helvetica" w:cs="Helvetica"/>
-          <w:b/>
-          <w:bCs/>
-          <w:color w:val="000000"/>
-          <w:sz w:val="27"/>
-          <w:szCs w:val="27"/>
-          <w:lang w:eastAsia="pt-BR"/>
-        </w:rPr>
-        <w:t xml:space="preserve">De preferência casas no </w:t>
-      </w:r>
-      <w:proofErr w:type="spellStart"/>
-      <w:r>
-        <w:rPr>
-          <w:rFonts w:ascii="Helvetica" w:eastAsia="Times New Roman" w:hAnsi="Helvetica" w:cs="Helvetica"/>
-          <w:b/>
-          <w:bCs/>
-          <w:color w:val="000000"/>
-          <w:sz w:val="27"/>
-          <w:szCs w:val="27"/>
-          <w:lang w:eastAsia="pt-BR"/>
-        </w:rPr>
-        <w:t>ZipCode</w:t>
-      </w:r>
-      <w:proofErr w:type="spellEnd"/>
-      <w:r>
-        <w:rPr>
-          <w:rFonts w:ascii="Helvetica" w:eastAsia="Times New Roman" w:hAnsi="Helvetica" w:cs="Helvetica"/>
-          <w:b/>
-          <w:bCs/>
-          <w:color w:val="000000"/>
-          <w:sz w:val="27"/>
-          <w:szCs w:val="27"/>
-          <w:lang w:eastAsia="pt-BR"/>
-        </w:rPr>
-        <w:t xml:space="preserve"> 98039.</w:t>
-      </w:r>
-    </w:p>
-    <w:p>
-      <w:pPr>
-        <w:shd w:val="clear" w:color="auto" w:fill="FFFFFF"/>
-        <w:spacing w:before="100" w:beforeAutospacing="1" w:after="100" w:afterAutospacing="1" w:line="240" w:lineRule="auto"/>
-        <w:ind w:left="360"/>
-        <w:outlineLvl w:val="2"/>
-        <w:rPr>
-          <w:rFonts w:ascii="Helvetica" w:eastAsia="Times New Roman" w:hAnsi="Helvetica" w:cs="Helvetica"/>
-          <w:b/>
-          <w:bCs/>
-          <w:color w:val="000000"/>
-          <w:sz w:val="27"/>
-          <w:szCs w:val="27"/>
-          <w:lang w:eastAsia="pt-BR"/>
-        </w:rPr>
-      </w:pPr>
-      <w:r>
-        <w:rPr>
-          <w:rFonts w:ascii="Helvetica" w:eastAsia="Times New Roman" w:hAnsi="Helvetica" w:cs="Helvetica"/>
-          <w:b/>
-          <w:bCs/>
-          <w:color w:val="000000"/>
-          <w:sz w:val="27"/>
-          <w:szCs w:val="27"/>
-          <w:lang w:eastAsia="pt-BR"/>
-        </w:rPr>
-        <w:t>-</w:t>
-      </w:r>
-      <w:r>
-        <w:rPr>
-          <w:rFonts w:ascii="Helvetica" w:eastAsia="Times New Roman" w:hAnsi="Helvetica" w:cs="Helvetica"/>
-          <w:b/>
-          <w:bCs/>
-          <w:color w:val="000000"/>
-          <w:sz w:val="27"/>
-          <w:szCs w:val="27"/>
-          <w:lang w:eastAsia="pt-BR"/>
-        </w:rPr>
-        <w:tab/>
-      </w:r>
-      <w:r>
-        <w:rPr>
-          <w:rFonts w:ascii="Helvetica" w:eastAsia="Times New Roman" w:hAnsi="Helvetica" w:cs="Helvetica"/>
-          <w:b/>
-          <w:bCs/>
-          <w:color w:val="000000"/>
-          <w:sz w:val="27"/>
-          <w:szCs w:val="27"/>
-          <w:lang w:eastAsia="pt-BR"/>
-        </w:rPr>
-        <w:t>Casas de 3 a 5 banheiros, e caso não tenha ao ser comprado é indicada a construção dos mesmos na reforma.</w:t>
-      </w:r>
-    </w:p>
-    <w:p>
-      <w:pPr>
-        <w:shd w:val="clear" w:color="auto" w:fill="FFFFFF"/>
-        <w:spacing w:before="100" w:beforeAutospacing="1" w:after="100" w:afterAutospacing="1" w:line="240" w:lineRule="auto"/>
-        <w:ind w:left="360"/>
-        <w:outlineLvl w:val="2"/>
-        <w:rPr>
-          <w:rFonts w:ascii="Helvetica" w:eastAsia="Times New Roman" w:hAnsi="Helvetica" w:cs="Helvetica"/>
-          <w:b/>
-          <w:bCs/>
-          <w:color w:val="000000"/>
-          <w:sz w:val="27"/>
-          <w:szCs w:val="27"/>
-          <w:lang w:eastAsia="pt-BR"/>
-        </w:rPr>
-      </w:pPr>
-      <w:r>
-        <w:rPr>
-          <w:rFonts w:ascii="Helvetica" w:eastAsia="Times New Roman" w:hAnsi="Helvetica" w:cs="Helvetica"/>
-          <w:b/>
-          <w:bCs/>
-          <w:color w:val="000000"/>
-          <w:sz w:val="27"/>
-          <w:szCs w:val="27"/>
-          <w:lang w:eastAsia="pt-BR"/>
-        </w:rPr>
-        <w:t>-</w:t>
-      </w:r>
-      <w:r>
-        <w:rPr>
-          <w:rFonts w:ascii="Helvetica" w:eastAsia="Times New Roman" w:hAnsi="Helvetica" w:cs="Helvetica"/>
-          <w:b/>
-          <w:bCs/>
-          <w:color w:val="000000"/>
-          <w:sz w:val="27"/>
-          <w:szCs w:val="27"/>
-          <w:lang w:eastAsia="pt-BR"/>
-        </w:rPr>
-        <w:tab/>
-      </w:r>
-      <w:r>
-        <w:rPr>
-          <w:rFonts w:ascii="Helvetica" w:eastAsia="Times New Roman" w:hAnsi="Helvetica" w:cs="Helvetica"/>
-          <w:b/>
-          <w:bCs/>
-          <w:color w:val="000000"/>
-          <w:sz w:val="27"/>
-          <w:szCs w:val="27"/>
-          <w:lang w:eastAsia="pt-BR"/>
-        </w:rPr>
-        <w:t>Casas de 2 a 5 quartos, e caso não tenha ao ser comprado é indicada a construção dos mesmos na reforma.</w:t>
-      </w:r>
-    </w:p>
-    <w:p>
-      <w:pPr>
-        <w:shd w:val="clear" w:color="auto" w:fill="FFFFFF"/>
-        <w:spacing w:before="100" w:beforeAutospacing="1" w:after="100" w:afterAutospacing="1" w:line="240" w:lineRule="auto"/>
-        <w:ind w:left="360"/>
-        <w:outlineLvl w:val="2"/>
-        <w:rPr>
-          <w:rFonts w:ascii="Helvetica" w:eastAsia="Times New Roman" w:hAnsi="Helvetica" w:cs="Helvetica"/>
-          <w:b/>
-          <w:bCs/>
-          <w:color w:val="000000"/>
-          <w:sz w:val="27"/>
-          <w:szCs w:val="27"/>
-          <w:lang w:eastAsia="pt-BR"/>
-        </w:rPr>
-      </w:pPr>
-      <w:r>
-        <w:rPr>
-          <w:rFonts w:ascii="Helvetica" w:eastAsia="Times New Roman" w:hAnsi="Helvetica" w:cs="Helvetica"/>
-          <w:b/>
-          <w:bCs/>
-          <w:color w:val="000000"/>
-          <w:sz w:val="27"/>
-          <w:szCs w:val="27"/>
-          <w:lang w:eastAsia="pt-BR"/>
-        </w:rPr>
-        <w:t>-</w:t>
-      </w:r>
-      <w:r>
-        <w:rPr>
-          <w:rFonts w:ascii="Helvetica" w:eastAsia="Times New Roman" w:hAnsi="Helvetica" w:cs="Helvetica"/>
-          <w:b/>
-          <w:bCs/>
-          <w:color w:val="000000"/>
-          <w:sz w:val="27"/>
-          <w:szCs w:val="27"/>
-          <w:lang w:eastAsia="pt-BR"/>
-        </w:rPr>
-        <w:tab/>
-      </w:r>
-      <w:r>
-        <w:rPr>
-          <w:rFonts w:ascii="Helvetica" w:eastAsia="Times New Roman" w:hAnsi="Helvetica" w:cs="Helvetica"/>
-          <w:b/>
-          <w:bCs/>
-          <w:color w:val="000000"/>
-          <w:sz w:val="27"/>
-          <w:szCs w:val="27"/>
-          <w:lang w:eastAsia="pt-BR"/>
-        </w:rPr>
-        <w:t>Casas de 2 andares, e caso não tenha ao ser comprado é indicada a construção dos mesmos na reforma.</w:t>
-      </w:r>
-    </w:p>
-    <w:p>
-      <w:pPr>
-        <w:shd w:val="clear" w:color="auto" w:fill="FFFFFF"/>
-        <w:spacing w:before="100" w:beforeAutospacing="1" w:after="100" w:afterAutospacing="1" w:line="240" w:lineRule="auto"/>
-        <w:ind w:left="360"/>
-        <w:outlineLvl w:val="2"/>
-        <w:rPr>
-          <w:rFonts w:ascii="Helvetica" w:eastAsia="Times New Roman" w:hAnsi="Helvetica" w:cs="Helvetica"/>
-          <w:b/>
-          <w:bCs/>
-          <w:color w:val="000000"/>
-          <w:sz w:val="27"/>
-          <w:szCs w:val="27"/>
-          <w:lang w:eastAsia="pt-BR"/>
-        </w:rPr>
-      </w:pPr>
-      <w:r>
-        <w:rPr>
-          <w:rFonts w:ascii="Helvetica" w:eastAsia="Times New Roman" w:hAnsi="Helvetica" w:cs="Helvetica"/>
-          <w:b/>
-          <w:bCs/>
-          <w:color w:val="000000"/>
-          <w:sz w:val="27"/>
-          <w:szCs w:val="27"/>
-          <w:lang w:eastAsia="pt-BR"/>
-        </w:rPr>
-        <w:t>-</w:t>
-      </w:r>
-      <w:r>
-        <w:rPr>
-          <w:rFonts w:ascii="Helvetica" w:eastAsia="Times New Roman" w:hAnsi="Helvetica" w:cs="Helvetica"/>
-          <w:b/>
-          <w:bCs/>
-          <w:color w:val="000000"/>
-          <w:sz w:val="27"/>
-          <w:szCs w:val="27"/>
-          <w:lang w:eastAsia="pt-BR"/>
-        </w:rPr>
-        <w:tab/>
-      </w:r>
-      <w:r>
-        <w:rPr>
-          <w:rFonts w:ascii="Helvetica" w:eastAsia="Times New Roman" w:hAnsi="Helvetica" w:cs="Helvetica"/>
-          <w:b/>
-          <w:bCs/>
-          <w:color w:val="000000"/>
-          <w:sz w:val="27"/>
-          <w:szCs w:val="27"/>
-          <w:lang w:eastAsia="pt-BR"/>
-        </w:rPr>
-        <w:t>Casas com 1 fonte de água frontal, e caso não tenha ao ser comprado é indicada a construção da mesma na reforma.</w:t>
-      </w:r>
-    </w:p>
-    <w:p>
-      <w:pPr>
-        <w:shd w:val="clear" w:color="auto" w:fill="FFFFFF"/>
-        <w:spacing w:before="100" w:beforeAutospacing="1" w:after="100" w:afterAutospacing="1" w:line="240" w:lineRule="auto"/>
-        <w:ind w:firstLine="360"/>
-        <w:outlineLvl w:val="2"/>
-        <w:rPr>
-          <w:rFonts w:ascii="Helvetica" w:eastAsia="Times New Roman" w:hAnsi="Helvetica" w:cs="Helvetica"/>
-          <w:b/>
-          <w:bCs/>
-          <w:color w:val="000000"/>
-          <w:sz w:val="27"/>
-          <w:szCs w:val="27"/>
-          <w:lang w:eastAsia="pt-BR"/>
-        </w:rPr>
-      </w:pPr>
-      <w:r>
-        <w:rPr>
-          <w:rFonts w:ascii="Helvetica" w:eastAsia="Times New Roman" w:hAnsi="Helvetica" w:cs="Helvetica"/>
-          <w:b/>
-          <w:bCs/>
-          <w:color w:val="000000"/>
-          <w:sz w:val="27"/>
-          <w:szCs w:val="27"/>
-          <w:lang w:eastAsia="pt-BR"/>
-        </w:rPr>
-        <w:t>-</w:t>
-      </w:r>
-      <w:r>
-        <w:rPr>
-          <w:rFonts w:ascii="Helvetica" w:eastAsia="Times New Roman" w:hAnsi="Helvetica" w:cs="Helvetica"/>
-          <w:b/>
-          <w:bCs/>
-          <w:color w:val="000000"/>
-          <w:sz w:val="27"/>
-          <w:szCs w:val="27"/>
-          <w:lang w:eastAsia="pt-BR"/>
-        </w:rPr>
-        <w:tab/>
-      </w:r>
-      <w:r>
-        <w:rPr>
-          <w:rFonts w:ascii="Helvetica" w:eastAsia="Times New Roman" w:hAnsi="Helvetica" w:cs="Helvetica"/>
-          <w:b/>
-          <w:bCs/>
-          <w:color w:val="000000"/>
-          <w:sz w:val="27"/>
-          <w:szCs w:val="27"/>
-          <w:lang w:eastAsia="pt-BR"/>
-        </w:rPr>
-        <w:t>Casas com vista e de preferência com o valor igual a 4.</w:t>
-      </w:r>
-    </w:p>
-    <w:p>
-      <w:pPr>
-        <w:shd w:val="clear" w:color="auto" w:fill="FFFFFF"/>
-        <w:spacing w:before="100" w:beforeAutospacing="1" w:after="100" w:afterAutospacing="1" w:line="240" w:lineRule="auto"/>
-        <w:ind w:firstLine="360"/>
-        <w:outlineLvl w:val="2"/>
-        <w:rPr>
-          <w:rFonts w:ascii="Helvetica" w:eastAsia="Times New Roman" w:hAnsi="Helvetica" w:cs="Helvetica"/>
-          <w:b/>
-          <w:bCs/>
-          <w:color w:val="000000"/>
-          <w:sz w:val="27"/>
-          <w:szCs w:val="27"/>
-          <w:lang w:eastAsia="pt-BR"/>
-        </w:rPr>
-      </w:pPr>
-    </w:p>
-    <w:p>
-      <w:pPr>
-        <w:pStyle w:val="Ttulo3"/>
-        <w:numPr>
-          <w:ilvl w:val="0"/>
-          <w:numId w:val="4"/>
-        </w:numPr>
-        <w:shd w:val="clear" w:color="auto" w:fill="FFFFFF"/>
-        <w:spacing w:before="186" w:beforeAutospacing="0" w:after="0" w:afterAutospacing="0"/>
-        <w:rPr>
-          <w:rFonts w:ascii="Helvetica" w:hAnsi="Helvetica" w:cs="Helvetica"/>
-          <w:color w:val="000000"/>
-        </w:rPr>
-      </w:pPr>
-      <w:r>
-        <w:rPr>
-          <w:rFonts w:ascii="Helvetica" w:hAnsi="Helvetica" w:cs="Helvetica"/>
-          <w:color w:val="000000"/>
-        </w:rPr>
-        <w:t xml:space="preserve">A melhor opção seria o imóvel de id igual a 1320069249 com o valor de 192mil, pois é uma casa que atende os requisitos e dado ao seu grande espaço de terreno após uma reforma a empresa conseguiria ter um lucro com a casa, uma vez que uma casa renovada tem a </w:t>
-      </w:r>
-      <w:r>
-        <w:rPr>
-          <w:rFonts w:ascii="Helvetica" w:hAnsi="Helvetica" w:cs="Helvetica"/>
-          <w:color w:val="000000"/>
-        </w:rPr>
-        <w:t>expectativa</w:t>
-      </w:r>
-      <w:r>
-        <w:rPr>
-          <w:rFonts w:ascii="Helvetica" w:hAnsi="Helvetica" w:cs="Helvetica"/>
-          <w:color w:val="000000"/>
-        </w:rPr>
-        <w:t xml:space="preserve"> de aumento, além das outras melhorias possíveis de novos quartos, banheiros, andares e uma fonte de água também podem aumentar o lucro, e por fim ainda sobrar espaço no terreno.</w:t>
-      </w:r>
-      <w:r>
-        <w:rPr>
-          <w:rFonts w:ascii="Helvetica" w:hAnsi="Helvetica" w:cs="Helvetica"/>
-          <w:color w:val="000000"/>
-        </w:rPr>
-        <w:br/>
-      </w:r>
-      <w:r>
-        <w:rPr>
-          <w:rFonts w:ascii="Helvetica" w:hAnsi="Helvetica" w:cs="Helvetica"/>
-          <w:color w:val="000000"/>
-        </w:rPr>
-        <w:br/>
-        <w:t>Tudo isso levado em conta, é possível que a divisão deste terreno seja utilizado para construção de novas casas, pois o terreno deste imóvel é enorme, dado por "</w:t>
-      </w:r>
-      <w:proofErr w:type="spellStart"/>
-      <w:r>
-        <w:rPr>
-          <w:rFonts w:ascii="Helvetica" w:hAnsi="Helvetica" w:cs="Helvetica"/>
-          <w:color w:val="000000"/>
-        </w:rPr>
-        <w:t>sqft_lot</w:t>
-      </w:r>
-      <w:proofErr w:type="spellEnd"/>
-      <w:r>
-        <w:rPr>
-          <w:rFonts w:ascii="Helvetica" w:hAnsi="Helvetica" w:cs="Helvetica"/>
-          <w:color w:val="000000"/>
-        </w:rPr>
-        <w:t xml:space="preserve">" = 63737, sendo 4 vezes o tamanho médio dos imóveis, desta forma além de lucrar com a reforma na casa já existente é possível lucrar com novos imóveis </w:t>
-      </w:r>
-      <w:r>
-        <w:rPr>
-          <w:rFonts w:ascii="Helvetica" w:hAnsi="Helvetica" w:cs="Helvetica"/>
-          <w:color w:val="000000"/>
-        </w:rPr>
-        <w:t>construídos</w:t>
-      </w:r>
-      <w:r>
-        <w:rPr>
-          <w:rFonts w:ascii="Helvetica" w:hAnsi="Helvetica" w:cs="Helvetica"/>
-          <w:color w:val="000000"/>
-        </w:rPr>
-        <w:t>.</w:t>
+          <w:color w:val="000000"/>
+          <w:sz w:val="33"/>
+          <w:szCs w:val="33"/>
+          <w:lang w:eastAsia="pt-BR"/>
+        </w:rPr>
+        <w:t xml:space="preserve"> e dashboard sobre a planilha</w:t>
+      </w:r>
+      <w:r>
+        <w:rPr>
+          <w:rFonts w:ascii="Helvetica" w:eastAsia="Times New Roman" w:hAnsi="Helvetica" w:cs="Helvetica"/>
+          <w:color w:val="000000"/>
+          <w:sz w:val="33"/>
+          <w:szCs w:val="33"/>
+          <w:lang w:eastAsia="pt-BR"/>
+        </w:rPr>
+        <w:t>. Onde ficam descritas quais casas devem ser analisadas para compra, o preço atual delas, preço que a regressão linear prediz e também a correlação forte com a qual ela foi analisada.</w:t>
       </w:r>
     </w:p>
     <w:p>
@@ -760,15 +222,14 @@
     </w:p>
     <w:p>
       <w:pPr>
-        <w:pStyle w:val="Ttulo3"/>
-        <w:numPr>
-          <w:ilvl w:val="0"/>
-          <w:numId w:val="4"/>
-        </w:numPr>
+        <w:pStyle w:val="Ttulo2"/>
         <w:shd w:val="clear" w:color="auto" w:fill="FFFFFF"/>
         <w:spacing w:before="153" w:beforeAutospacing="0" w:after="0" w:afterAutospacing="0"/>
+        <w:ind w:left="720"/>
         <w:rPr>
           <w:rFonts w:ascii="Helvetica" w:hAnsi="Helvetica" w:cs="Helvetica"/>
+          <w:b w:val="0"/>
+          <w:bCs w:val="0"/>
           <w:color w:val="000000"/>
           <w:sz w:val="33"/>
           <w:szCs w:val="33"/>
@@ -778,80 +239,83 @@
         <w:rPr>
           <w:rFonts w:ascii="Helvetica" w:hAnsi="Helvetica" w:cs="Helvetica"/>
           <w:color w:val="000000"/>
-        </w:rPr>
-        <w:t xml:space="preserve">Caso a casa passe após a reforma de 1 quarto para 3 quartos, 1 banheiro para 3 banheiros, 2 andares e uma fonte de água na frente da casa. É possível que o valor desta casa triplique facilmente, uma vez que os dados informam que essas </w:t>
+          <w:sz w:val="33"/>
+          <w:szCs w:val="33"/>
+        </w:rPr>
+        <w:t xml:space="preserve">- </w:t>
       </w:r>
       <w:r>
         <w:rPr>
           <w:rFonts w:ascii="Helvetica" w:hAnsi="Helvetica" w:cs="Helvetica"/>
-          <w:color w:val="000000"/>
-        </w:rPr>
-        <w:t>alterações</w:t>
-      </w:r>
-      <w:r>
+          <w:b w:val="0"/>
+          <w:bCs w:val="0"/>
+          <w:color w:val="000000"/>
+          <w:sz w:val="33"/>
+          <w:szCs w:val="33"/>
+        </w:rPr>
+        <w:t>Foi visto um aumento no preço das casas ao longo do tempo, então a empresa poderia reformar a casa e coloca-la a venda, porém caso a venda demore não seria um ponto negativo, pois é esperado uma valorização da casa. O preço de venda inicial está descrito pela predição do algoritmo, e qualquer mudança feita na reforma ou tempo de venda poderia ser integrada à regressão linear para uma análise preditiva a fim de identificar o valor recomendado para a casa.</w:t>
+      </w:r>
+    </w:p>
+    <w:p>
+      <w:pPr>
+        <w:pStyle w:val="Ttulo2"/>
+        <w:shd w:val="clear" w:color="auto" w:fill="FFFFFF"/>
+        <w:spacing w:before="153" w:beforeAutospacing="0" w:after="0" w:afterAutospacing="0"/>
+        <w:ind w:left="720"/>
         <w:rPr>
           <w:rFonts w:ascii="Helvetica" w:hAnsi="Helvetica" w:cs="Helvetica"/>
-          <w:color w:val="000000"/>
-        </w:rPr>
-        <w:t xml:space="preserve"> seriam suficientes para aumentar o valor da casa em mais de 10 vezes, porém sabemos que somente essas alterações não seriam suficientes, seria necessário um maior conhecimento do mercado local, analisar seu </w:t>
-      </w:r>
+          <w:b w:val="0"/>
+          <w:bCs w:val="0"/>
+          <w:color w:val="000000"/>
+          <w:sz w:val="33"/>
+          <w:szCs w:val="33"/>
+        </w:rPr>
+      </w:pPr>
       <w:r>
         <w:rPr>
           <w:rFonts w:ascii="Helvetica" w:hAnsi="Helvetica" w:cs="Helvetica"/>
-          <w:color w:val="000000"/>
-        </w:rPr>
-        <w:t>posicionamento (</w:t>
-      </w:r>
-      <w:proofErr w:type="spellStart"/>
-      <w:r>
-        <w:rPr>
-          <w:rFonts w:ascii="Helvetica" w:hAnsi="Helvetica" w:cs="Helvetica"/>
-          <w:color w:val="000000"/>
-        </w:rPr>
-        <w:t>zipcode</w:t>
-      </w:r>
-      <w:proofErr w:type="spellEnd"/>
-      <w:r>
-        <w:rPr>
-          <w:rFonts w:ascii="Helvetica" w:hAnsi="Helvetica" w:cs="Helvetica"/>
-          <w:color w:val="000000"/>
-        </w:rPr>
-        <w:t xml:space="preserve">) entre outros fatores que não é possível ser analisado pelos dados. Desta forma a afirmação de que o valor possa triplicar não foge </w:t>
-      </w:r>
-      <w:r>
-        <w:rPr>
-          <w:rFonts w:ascii="Helvetica" w:hAnsi="Helvetica" w:cs="Helvetica"/>
-          <w:color w:val="000000"/>
-        </w:rPr>
-        <w:t>à</w:t>
-      </w:r>
-      <w:r>
-        <w:rPr>
-          <w:rFonts w:ascii="Helvetica" w:hAnsi="Helvetica" w:cs="Helvetica"/>
-          <w:color w:val="000000"/>
-        </w:rPr>
-        <w:t xml:space="preserve"> realidade dos dados e </w:t>
-      </w:r>
-      <w:r>
-        <w:rPr>
-          <w:rFonts w:ascii="Helvetica" w:hAnsi="Helvetica" w:cs="Helvetica"/>
-          <w:color w:val="000000"/>
-        </w:rPr>
-        <w:t>nem à</w:t>
-      </w:r>
-      <w:r>
-        <w:rPr>
-          <w:rFonts w:ascii="Helvetica" w:hAnsi="Helvetica" w:cs="Helvetica"/>
-          <w:color w:val="000000"/>
-        </w:rPr>
-        <w:t xml:space="preserve"> realidade dos negócios, podendo assim dar um "norte" para empresa sobre um possível retor</w:t>
-      </w:r>
-      <w:r>
-        <w:rPr>
-          <w:rFonts w:ascii="Helvetica" w:hAnsi="Helvetica" w:cs="Helvetica"/>
-          <w:color w:val="000000"/>
-        </w:rPr>
-        <w:t>no na venda da casa pós reforma.</w:t>
+          <w:b w:val="0"/>
+          <w:bCs w:val="0"/>
+          <w:color w:val="000000"/>
+          <w:sz w:val="33"/>
+          <w:szCs w:val="33"/>
+        </w:rPr>
+        <w:lastRenderedPageBreak/>
+        <w:drawing>
+          <wp:inline distT="0" distB="0" distL="0" distR="0" wp14:anchorId="26230D47" wp14:editId="2ECDECFD">
+            <wp:extent cx="5400040" cy="2796540"/>
+            <wp:effectExtent l="0" t="0" r="0" b="3810"/>
+            <wp:docPr id="4" name="Imagem 4"/>
+            <wp:cNvGraphicFramePr>
+              <a:graphicFrameLocks xmlns:a="http://schemas.openxmlformats.org/drawingml/2006/main" noChangeAspect="1"/>
+            </wp:cNvGraphicFramePr>
+            <a:graphic xmlns:a="http://schemas.openxmlformats.org/drawingml/2006/main">
+              <a:graphicData uri="http://schemas.openxmlformats.org/drawingml/2006/picture">
+                <pic:pic xmlns:pic="http://schemas.openxmlformats.org/drawingml/2006/picture">
+                  <pic:nvPicPr>
+                    <pic:cNvPr id="1" name=""/>
+                    <pic:cNvPicPr/>
+                  </pic:nvPicPr>
+                  <pic:blipFill>
+                    <a:blip r:embed="rId5"/>
+                    <a:stretch>
+                      <a:fillRect/>
+                    </a:stretch>
+                  </pic:blipFill>
+                  <pic:spPr>
+                    <a:xfrm>
+                      <a:off x="0" y="0"/>
+                      <a:ext cx="5400040" cy="2796540"/>
+                    </a:xfrm>
+                    <a:prstGeom prst="rect">
+                      <a:avLst/>
+                    </a:prstGeom>
+                  </pic:spPr>
+                </pic:pic>
+              </a:graphicData>
+            </a:graphic>
+          </wp:inline>
+        </w:drawing>
       </w:r>
     </w:p>
     <w:p>
@@ -1040,25 +504,89 @@
         <w:ind w:left="708"/>
         <w:rPr>
           <w:rFonts w:ascii="Helvetica" w:eastAsia="Times New Roman" w:hAnsi="Helvetica" w:cs="Helvetica"/>
-          <w:b/>
-          <w:bCs/>
-          <w:color w:val="000000"/>
-          <w:sz w:val="27"/>
-          <w:szCs w:val="27"/>
-          <w:lang w:eastAsia="pt-BR"/>
-        </w:rPr>
-      </w:pPr>
-      <w:r>
-        <w:rPr>
-          <w:rFonts w:ascii="Helvetica" w:eastAsia="Times New Roman" w:hAnsi="Helvetica" w:cs="Helvetica"/>
-          <w:b/>
-          <w:bCs/>
           <w:color w:val="000000"/>
           <w:sz w:val="26"/>
           <w:szCs w:val="26"/>
           <w:lang w:eastAsia="pt-BR"/>
         </w:rPr>
+      </w:pPr>
+      <w:r>
+        <w:rPr>
+          <w:rFonts w:ascii="Helvetica" w:eastAsia="Times New Roman" w:hAnsi="Helvetica" w:cs="Helvetica"/>
+          <w:color w:val="000000"/>
+          <w:sz w:val="26"/>
+          <w:szCs w:val="26"/>
+          <w:lang w:eastAsia="pt-BR"/>
+        </w:rPr>
         <w:t>-Sim, seria recomendado pois como foi analisado é esperado uma valorização após a reforma, baseado na média de valores das casas reformadas e das não reformadas</w:t>
+      </w:r>
+      <w:r>
+        <w:rPr>
+          <w:rFonts w:ascii="Helvetica" w:eastAsia="Times New Roman" w:hAnsi="Helvetica" w:cs="Helvetica"/>
+          <w:color w:val="000000"/>
+          <w:sz w:val="26"/>
+          <w:szCs w:val="26"/>
+          <w:lang w:eastAsia="pt-BR"/>
+        </w:rPr>
+        <w:t>.</w:t>
+      </w:r>
+    </w:p>
+    <w:p>
+      <w:pPr>
+        <w:shd w:val="clear" w:color="auto" w:fill="FFFFFF"/>
+        <w:spacing w:before="100" w:beforeAutospacing="1" w:after="100" w:afterAutospacing="1" w:line="240" w:lineRule="auto"/>
+        <w:ind w:left="708"/>
+        <w:rPr>
+          <w:rFonts w:ascii="Helvetica" w:eastAsia="Times New Roman" w:hAnsi="Helvetica" w:cs="Helvetica"/>
+          <w:color w:val="000000"/>
+          <w:sz w:val="27"/>
+          <w:szCs w:val="27"/>
+          <w:lang w:eastAsia="pt-BR"/>
+        </w:rPr>
+      </w:pPr>
+      <w:r>
+        <w:rPr>
+          <w:rFonts w:ascii="Helvetica" w:eastAsia="Times New Roman" w:hAnsi="Helvetica" w:cs="Helvetica"/>
+          <w:color w:val="000000"/>
+          <w:sz w:val="27"/>
+          <w:szCs w:val="27"/>
+          <w:lang w:eastAsia="pt-BR"/>
+        </w:rPr>
+        <w:drawing>
+          <wp:inline distT="0" distB="0" distL="0" distR="0" wp14:anchorId="4D59D6FA" wp14:editId="4B69D772">
+            <wp:extent cx="5400040" cy="2466975"/>
+            <wp:effectExtent l="0" t="0" r="0" b="9525"/>
+            <wp:docPr id="3" name="Imagem 3"/>
+            <wp:cNvGraphicFramePr>
+              <a:graphicFrameLocks xmlns:a="http://schemas.openxmlformats.org/drawingml/2006/main" noChangeAspect="1"/>
+            </wp:cNvGraphicFramePr>
+            <a:graphic xmlns:a="http://schemas.openxmlformats.org/drawingml/2006/main">
+              <a:graphicData uri="http://schemas.openxmlformats.org/drawingml/2006/picture">
+                <pic:pic xmlns:pic="http://schemas.openxmlformats.org/drawingml/2006/picture">
+                  <pic:nvPicPr>
+                    <pic:cNvPr id="1" name=""/>
+                    <pic:cNvPicPr/>
+                  </pic:nvPicPr>
+                  <pic:blipFill>
+                    <a:blip r:embed="rId6"/>
+                    <a:stretch>
+                      <a:fillRect/>
+                    </a:stretch>
+                  </pic:blipFill>
+                  <pic:spPr>
+                    <a:xfrm>
+                      <a:off x="0" y="0"/>
+                      <a:ext cx="5400040" cy="2466975"/>
+                    </a:xfrm>
+                    <a:prstGeom prst="rect">
+                      <a:avLst/>
+                    </a:prstGeom>
+                  </pic:spPr>
+                </pic:pic>
+              </a:graphicData>
+            </a:graphic>
+          </wp:inline>
+        </w:drawing>
       </w:r>
     </w:p>
     <w:p>
@@ -1090,6 +618,7 @@
           <w:szCs w:val="27"/>
           <w:lang w:eastAsia="pt-BR"/>
         </w:rPr>
+        <w:lastRenderedPageBreak/>
         <w:t>Quais seriam as sugestões de mudanças?</w:t>
       </w:r>
     </w:p>
@@ -1108,34 +637,6 @@
           <w:lang w:eastAsia="pt-BR"/>
         </w:rPr>
       </w:pPr>
-    </w:p>
-    <w:p>
-      <w:pPr>
-        <w:pStyle w:val="PargrafodaLista"/>
-        <w:shd w:val="clear" w:color="auto" w:fill="FFFFFF"/>
-        <w:spacing w:before="240" w:after="0" w:line="240" w:lineRule="auto"/>
-        <w:rPr>
-          <w:rFonts w:ascii="Helvetica" w:eastAsia="Times New Roman" w:hAnsi="Helvetica" w:cs="Helvetica"/>
-          <w:b/>
-          <w:bCs/>
-          <w:color w:val="000000"/>
-          <w:sz w:val="27"/>
-          <w:szCs w:val="27"/>
-          <w:lang w:eastAsia="pt-BR"/>
-        </w:rPr>
-      </w:pPr>
-      <w:r>
-        <w:rPr>
-          <w:rFonts w:ascii="Helvetica" w:eastAsia="Times New Roman" w:hAnsi="Helvetica" w:cs="Helvetica"/>
-          <w:b/>
-          <w:bCs/>
-          <w:color w:val="000000"/>
-          <w:sz w:val="27"/>
-          <w:szCs w:val="27"/>
-          <w:lang w:eastAsia="pt-BR"/>
-        </w:rPr>
-        <w:t>Como foi visto anteriormente os requisitos para uma casa com um bom valor de mercado são os seguintes:</w:t>
-      </w:r>
     </w:p>
     <w:p>
       <w:pPr>
@@ -1145,439 +646,21 @@
         <w:ind w:firstLine="696"/>
         <w:rPr>
           <w:rFonts w:ascii="Helvetica" w:eastAsia="Times New Roman" w:hAnsi="Helvetica" w:cs="Helvetica"/>
-          <w:b/>
-          <w:bCs/>
-          <w:color w:val="000000"/>
-          <w:sz w:val="27"/>
-          <w:szCs w:val="27"/>
-          <w:lang w:eastAsia="pt-BR"/>
-        </w:rPr>
-      </w:pPr>
-      <w:r>
-        <w:rPr>
-          <w:rFonts w:ascii="Helvetica" w:eastAsia="Times New Roman" w:hAnsi="Helvetica" w:cs="Helvetica"/>
-          <w:b/>
-          <w:bCs/>
-          <w:color w:val="000000"/>
-          <w:sz w:val="27"/>
-          <w:szCs w:val="27"/>
-          <w:lang w:eastAsia="pt-BR"/>
-        </w:rPr>
-        <w:t>-</w:t>
-      </w:r>
-      <w:r>
-        <w:rPr>
-          <w:rFonts w:ascii="Helvetica" w:eastAsia="Times New Roman" w:hAnsi="Helvetica" w:cs="Helvetica"/>
-          <w:b/>
-          <w:bCs/>
-          <w:color w:val="000000"/>
-          <w:sz w:val="27"/>
-          <w:szCs w:val="27"/>
-          <w:lang w:eastAsia="pt-BR"/>
-        </w:rPr>
-        <w:t xml:space="preserve"> 3 a 5 banheiros.</w:t>
-      </w:r>
-    </w:p>
-    <w:p>
-      <w:pPr>
-        <w:pStyle w:val="PargrafodaLista"/>
-        <w:shd w:val="clear" w:color="auto" w:fill="FFFFFF"/>
-        <w:spacing w:before="240" w:after="0" w:line="240" w:lineRule="auto"/>
-        <w:ind w:firstLine="696"/>
-        <w:rPr>
-          <w:rFonts w:ascii="Helvetica" w:eastAsia="Times New Roman" w:hAnsi="Helvetica" w:cs="Helvetica"/>
-          <w:b/>
-          <w:bCs/>
-          <w:color w:val="000000"/>
-          <w:sz w:val="27"/>
-          <w:szCs w:val="27"/>
-          <w:lang w:eastAsia="pt-BR"/>
-        </w:rPr>
-      </w:pPr>
-      <w:r>
-        <w:rPr>
-          <w:rFonts w:ascii="Helvetica" w:eastAsia="Times New Roman" w:hAnsi="Helvetica" w:cs="Helvetica"/>
-          <w:b/>
-          <w:bCs/>
-          <w:color w:val="000000"/>
-          <w:sz w:val="27"/>
-          <w:szCs w:val="27"/>
-          <w:lang w:eastAsia="pt-BR"/>
-        </w:rPr>
-        <w:t>-</w:t>
-      </w:r>
-      <w:r>
-        <w:rPr>
-          <w:rFonts w:ascii="Helvetica" w:eastAsia="Times New Roman" w:hAnsi="Helvetica" w:cs="Helvetica"/>
-          <w:b/>
-          <w:bCs/>
-          <w:color w:val="000000"/>
-          <w:sz w:val="27"/>
-          <w:szCs w:val="27"/>
-          <w:lang w:eastAsia="pt-BR"/>
-        </w:rPr>
-        <w:t xml:space="preserve"> 2 a 5 quartos.</w:t>
-      </w:r>
-    </w:p>
-    <w:p>
-      <w:pPr>
-        <w:pStyle w:val="PargrafodaLista"/>
-        <w:shd w:val="clear" w:color="auto" w:fill="FFFFFF"/>
-        <w:spacing w:before="240" w:after="0" w:line="240" w:lineRule="auto"/>
-        <w:ind w:firstLine="696"/>
-        <w:rPr>
-          <w:rFonts w:ascii="Helvetica" w:eastAsia="Times New Roman" w:hAnsi="Helvetica" w:cs="Helvetica"/>
-          <w:b/>
-          <w:bCs/>
-          <w:color w:val="000000"/>
-          <w:sz w:val="27"/>
-          <w:szCs w:val="27"/>
-          <w:lang w:eastAsia="pt-BR"/>
-        </w:rPr>
-      </w:pPr>
-      <w:r>
-        <w:rPr>
-          <w:rFonts w:ascii="Helvetica" w:eastAsia="Times New Roman" w:hAnsi="Helvetica" w:cs="Helvetica"/>
-          <w:b/>
-          <w:bCs/>
-          <w:color w:val="000000"/>
-          <w:sz w:val="27"/>
-          <w:szCs w:val="27"/>
-          <w:lang w:eastAsia="pt-BR"/>
-        </w:rPr>
-        <w:t xml:space="preserve">- </w:t>
-      </w:r>
-      <w:r>
-        <w:rPr>
-          <w:rFonts w:ascii="Helvetica" w:eastAsia="Times New Roman" w:hAnsi="Helvetica" w:cs="Helvetica"/>
-          <w:b/>
-          <w:bCs/>
-          <w:color w:val="000000"/>
-          <w:sz w:val="27"/>
-          <w:szCs w:val="27"/>
-          <w:lang w:eastAsia="pt-BR"/>
-        </w:rPr>
-        <w:t>2 Andares</w:t>
-      </w:r>
-      <w:r>
-        <w:rPr>
-          <w:rFonts w:ascii="Helvetica" w:eastAsia="Times New Roman" w:hAnsi="Helvetica" w:cs="Helvetica"/>
-          <w:b/>
-          <w:bCs/>
-          <w:color w:val="000000"/>
-          <w:sz w:val="27"/>
-          <w:szCs w:val="27"/>
-          <w:lang w:eastAsia="pt-BR"/>
-        </w:rPr>
-        <w:t>.</w:t>
-      </w:r>
-    </w:p>
-    <w:p>
-      <w:pPr>
-        <w:pStyle w:val="PargrafodaLista"/>
-        <w:shd w:val="clear" w:color="auto" w:fill="FFFFFF"/>
-        <w:spacing w:before="240" w:after="0" w:line="240" w:lineRule="auto"/>
-        <w:ind w:left="1080" w:firstLine="336"/>
-        <w:rPr>
-          <w:rFonts w:ascii="Helvetica" w:eastAsia="Times New Roman" w:hAnsi="Helvetica" w:cs="Helvetica"/>
-          <w:b/>
-          <w:bCs/>
-          <w:color w:val="000000"/>
-          <w:sz w:val="27"/>
-          <w:szCs w:val="27"/>
-          <w:lang w:eastAsia="pt-BR"/>
-        </w:rPr>
-      </w:pPr>
-      <w:r>
-        <w:rPr>
-          <w:rFonts w:ascii="Helvetica" w:eastAsia="Times New Roman" w:hAnsi="Helvetica" w:cs="Helvetica"/>
-          <w:b/>
-          <w:bCs/>
-          <w:color w:val="000000"/>
-          <w:sz w:val="27"/>
-          <w:szCs w:val="27"/>
-          <w:lang w:eastAsia="pt-BR"/>
-        </w:rPr>
-        <w:t>- F</w:t>
-      </w:r>
-      <w:r>
-        <w:rPr>
-          <w:rFonts w:ascii="Helvetica" w:eastAsia="Times New Roman" w:hAnsi="Helvetica" w:cs="Helvetica"/>
-          <w:b/>
-          <w:bCs/>
-          <w:color w:val="000000"/>
-          <w:sz w:val="27"/>
-          <w:szCs w:val="27"/>
-          <w:lang w:eastAsia="pt-BR"/>
-        </w:rPr>
-        <w:t>onte de água frontal.</w:t>
-      </w:r>
-    </w:p>
-    <w:p>
-      <w:pPr>
-        <w:pStyle w:val="PargrafodaLista"/>
-        <w:shd w:val="clear" w:color="auto" w:fill="FFFFFF"/>
-        <w:spacing w:before="240" w:after="0" w:line="240" w:lineRule="auto"/>
-        <w:ind w:firstLine="696"/>
-        <w:rPr>
-          <w:rFonts w:ascii="Helvetica" w:eastAsia="Times New Roman" w:hAnsi="Helvetica" w:cs="Helvetica"/>
-          <w:b/>
-          <w:bCs/>
-          <w:color w:val="000000"/>
-          <w:sz w:val="27"/>
-          <w:szCs w:val="27"/>
-          <w:lang w:eastAsia="pt-BR"/>
-        </w:rPr>
-      </w:pPr>
-      <w:r>
-        <w:rPr>
-          <w:rFonts w:ascii="Helvetica" w:eastAsia="Times New Roman" w:hAnsi="Helvetica" w:cs="Helvetica"/>
-          <w:b/>
-          <w:bCs/>
-          <w:color w:val="000000"/>
-          <w:sz w:val="27"/>
-          <w:szCs w:val="27"/>
-          <w:lang w:eastAsia="pt-BR"/>
-        </w:rPr>
-        <w:lastRenderedPageBreak/>
-        <w:t>- V</w:t>
-      </w:r>
-      <w:r>
-        <w:rPr>
-          <w:rFonts w:ascii="Helvetica" w:eastAsia="Times New Roman" w:hAnsi="Helvetica" w:cs="Helvetica"/>
-          <w:b/>
-          <w:bCs/>
-          <w:color w:val="000000"/>
-          <w:sz w:val="27"/>
-          <w:szCs w:val="27"/>
-          <w:lang w:eastAsia="pt-BR"/>
-        </w:rPr>
-        <w:t>ista e de preferência com o valor igual a 4.</w:t>
-      </w:r>
-    </w:p>
-    <w:p>
-      <w:pPr>
-        <w:pStyle w:val="PargrafodaLista"/>
-        <w:shd w:val="clear" w:color="auto" w:fill="FFFFFF"/>
-        <w:spacing w:after="0" w:line="240" w:lineRule="auto"/>
-        <w:rPr>
-          <w:rFonts w:ascii="Helvetica" w:eastAsia="Times New Roman" w:hAnsi="Helvetica" w:cs="Helvetica"/>
-          <w:b/>
-          <w:bCs/>
-          <w:color w:val="000000"/>
-          <w:sz w:val="27"/>
-          <w:szCs w:val="27"/>
-          <w:lang w:eastAsia="pt-BR"/>
-        </w:rPr>
-      </w:pPr>
-      <w:r>
-        <w:rPr>
-          <w:rFonts w:ascii="Helvetica" w:eastAsia="Times New Roman" w:hAnsi="Helvetica" w:cs="Helvetica"/>
-          <w:b/>
-          <w:bCs/>
-          <w:color w:val="000000"/>
-          <w:sz w:val="27"/>
-          <w:szCs w:val="27"/>
-          <w:lang w:eastAsia="pt-BR"/>
-        </w:rPr>
-        <w:br/>
-      </w:r>
-      <w:r>
-        <w:rPr>
-          <w:rFonts w:ascii="Helvetica" w:eastAsia="Times New Roman" w:hAnsi="Helvetica" w:cs="Helvetica"/>
-          <w:b/>
-          <w:bCs/>
-          <w:color w:val="000000"/>
-          <w:sz w:val="27"/>
-          <w:szCs w:val="27"/>
-          <w:lang w:eastAsia="pt-BR"/>
-        </w:rPr>
-        <w:t>Logo as sugestões seriam tentar adequar a casa a estes requisitos.</w:t>
-      </w:r>
-    </w:p>
-    <w:p>
-      <w:pPr>
-        <w:pStyle w:val="PargrafodaLista"/>
-        <w:shd w:val="clear" w:color="auto" w:fill="FFFFFF"/>
-        <w:spacing w:after="0" w:line="240" w:lineRule="auto"/>
-        <w:rPr>
-          <w:rFonts w:ascii="Helvetica" w:eastAsia="Times New Roman" w:hAnsi="Helvetica" w:cs="Helvetica"/>
-          <w:b/>
-          <w:bCs/>
-          <w:color w:val="000000"/>
-          <w:sz w:val="27"/>
-          <w:szCs w:val="27"/>
-          <w:lang w:eastAsia="pt-BR"/>
-        </w:rPr>
-      </w:pPr>
-    </w:p>
-    <w:p>
-      <w:pPr>
-        <w:pStyle w:val="PargrafodaLista"/>
-        <w:shd w:val="clear" w:color="auto" w:fill="FFFFFF"/>
-        <w:spacing w:before="240" w:after="0" w:line="240" w:lineRule="auto"/>
-        <w:rPr>
-          <w:rFonts w:ascii="Helvetica" w:eastAsia="Times New Roman" w:hAnsi="Helvetica" w:cs="Helvetica"/>
-          <w:b/>
-          <w:bCs/>
-          <w:color w:val="000000"/>
-          <w:sz w:val="27"/>
-          <w:szCs w:val="27"/>
-          <w:lang w:eastAsia="pt-BR"/>
-        </w:rPr>
-      </w:pPr>
-      <w:r>
-        <w:rPr>
-          <w:rFonts w:ascii="Helvetica" w:eastAsia="Times New Roman" w:hAnsi="Helvetica" w:cs="Helvetica"/>
-          <w:b/>
-          <w:bCs/>
-          <w:color w:val="000000"/>
-          <w:sz w:val="27"/>
-          <w:szCs w:val="27"/>
-          <w:lang w:eastAsia="pt-BR"/>
-        </w:rPr>
-        <w:t>***OBSERVAÇÃO***</w:t>
-      </w:r>
-    </w:p>
-    <w:p>
-      <w:pPr>
-        <w:pStyle w:val="PargrafodaLista"/>
-        <w:shd w:val="clear" w:color="auto" w:fill="FFFFFF"/>
-        <w:spacing w:before="240" w:after="0" w:line="240" w:lineRule="auto"/>
-        <w:rPr>
-          <w:rFonts w:ascii="Helvetica" w:eastAsia="Times New Roman" w:hAnsi="Helvetica" w:cs="Helvetica"/>
-          <w:b/>
-          <w:bCs/>
-          <w:color w:val="000000"/>
-          <w:sz w:val="27"/>
-          <w:szCs w:val="27"/>
-          <w:lang w:eastAsia="pt-BR"/>
-        </w:rPr>
-      </w:pPr>
-    </w:p>
-    <w:p>
-      <w:pPr>
-        <w:pStyle w:val="PargrafodaLista"/>
-        <w:shd w:val="clear" w:color="auto" w:fill="FFFFFF"/>
-        <w:spacing w:before="240" w:after="0" w:line="240" w:lineRule="auto"/>
-        <w:rPr>
-          <w:rFonts w:ascii="Helvetica" w:eastAsia="Times New Roman" w:hAnsi="Helvetica" w:cs="Helvetica"/>
-          <w:b/>
-          <w:bCs/>
-          <w:color w:val="000000"/>
-          <w:sz w:val="27"/>
-          <w:szCs w:val="27"/>
-          <w:lang w:eastAsia="pt-BR"/>
-        </w:rPr>
-      </w:pPr>
-      <w:r>
-        <w:rPr>
-          <w:rFonts w:ascii="Helvetica" w:eastAsia="Times New Roman" w:hAnsi="Helvetica" w:cs="Helvetica"/>
-          <w:b/>
-          <w:bCs/>
-          <w:color w:val="000000"/>
-          <w:sz w:val="27"/>
-          <w:szCs w:val="27"/>
-          <w:lang w:eastAsia="pt-BR"/>
-        </w:rPr>
-        <w:t>Os dados indicam um aumento muito absurdo, exemplo: o preço médio de casas de um banheiro para casas com 5 banheiros é de 100 vezes o preço.</w:t>
-      </w:r>
-      <w:r>
-        <w:rPr>
-          <w:rFonts w:ascii="Helvetica" w:eastAsia="Times New Roman" w:hAnsi="Helvetica" w:cs="Helvetica"/>
-          <w:b/>
-          <w:bCs/>
-          <w:color w:val="000000"/>
-          <w:sz w:val="27"/>
-          <w:szCs w:val="27"/>
-          <w:lang w:eastAsia="pt-BR"/>
-        </w:rPr>
-        <w:br/>
-      </w:r>
-      <w:r>
-        <w:rPr>
-          <w:rFonts w:ascii="Helvetica" w:eastAsia="Times New Roman" w:hAnsi="Helvetica" w:cs="Helvetica"/>
-          <w:b/>
-          <w:bCs/>
-          <w:color w:val="000000"/>
-          <w:sz w:val="27"/>
-          <w:szCs w:val="27"/>
-          <w:lang w:eastAsia="pt-BR"/>
-        </w:rPr>
-        <w:br/>
-        <w:t xml:space="preserve">A análise que pode ser feita é de que existe um aumento no valor da casa se esta possuir mais recursos, como mais banheiros, quartos, etc. Sendo assim, pode-se dizer que os valores citados acima seriam encontrados em casas com uma maior valorização, mas que não </w:t>
-      </w:r>
-      <w:r>
-        <w:rPr>
-          <w:rFonts w:ascii="Helvetica" w:eastAsia="Times New Roman" w:hAnsi="Helvetica" w:cs="Helvetica"/>
-          <w:b/>
-          <w:bCs/>
-          <w:color w:val="000000"/>
-          <w:sz w:val="27"/>
-          <w:szCs w:val="27"/>
-          <w:lang w:eastAsia="pt-BR"/>
-        </w:rPr>
-        <w:t>necessariamente</w:t>
-      </w:r>
-      <w:r>
-        <w:rPr>
-          <w:rFonts w:ascii="Helvetica" w:eastAsia="Times New Roman" w:hAnsi="Helvetica" w:cs="Helvetica"/>
-          <w:b/>
-          <w:bCs/>
-          <w:color w:val="000000"/>
-          <w:sz w:val="27"/>
-          <w:szCs w:val="27"/>
-          <w:lang w:eastAsia="pt-BR"/>
-        </w:rPr>
-        <w:t xml:space="preserve"> </w:t>
-      </w:r>
-      <w:r>
-        <w:rPr>
-          <w:rFonts w:ascii="Helvetica" w:eastAsia="Times New Roman" w:hAnsi="Helvetica" w:cs="Helvetica"/>
-          <w:b/>
-          <w:bCs/>
-          <w:color w:val="000000"/>
-          <w:sz w:val="27"/>
-          <w:szCs w:val="27"/>
-          <w:lang w:eastAsia="pt-BR"/>
-        </w:rPr>
-        <w:t>ter</w:t>
-      </w:r>
-      <w:r>
-        <w:rPr>
-          <w:rFonts w:ascii="Helvetica" w:eastAsia="Times New Roman" w:hAnsi="Helvetica" w:cs="Helvetica"/>
-          <w:b/>
-          <w:bCs/>
-          <w:color w:val="000000"/>
-          <w:sz w:val="27"/>
-          <w:szCs w:val="27"/>
-          <w:lang w:eastAsia="pt-BR"/>
-        </w:rPr>
-        <w:t xml:space="preserve"> 5 banheiros em uma casa </w:t>
-      </w:r>
-      <w:r>
-        <w:rPr>
-          <w:rFonts w:ascii="Helvetica" w:eastAsia="Times New Roman" w:hAnsi="Helvetica" w:cs="Helvetica"/>
-          <w:b/>
-          <w:bCs/>
-          <w:color w:val="000000"/>
-          <w:sz w:val="27"/>
-          <w:szCs w:val="27"/>
-          <w:lang w:eastAsia="pt-BR"/>
-        </w:rPr>
-        <w:t>gerará uma</w:t>
-      </w:r>
-      <w:r>
-        <w:rPr>
-          <w:rFonts w:ascii="Helvetica" w:eastAsia="Times New Roman" w:hAnsi="Helvetica" w:cs="Helvetica"/>
-          <w:b/>
-          <w:bCs/>
-          <w:color w:val="000000"/>
-          <w:sz w:val="27"/>
-          <w:szCs w:val="27"/>
-          <w:lang w:eastAsia="pt-BR"/>
-        </w:rPr>
-        <w:t xml:space="preserve"> valorização multiplicada por 100.</w:t>
+          <w:color w:val="000000"/>
+          <w:sz w:val="27"/>
+          <w:szCs w:val="27"/>
+          <w:lang w:eastAsia="pt-BR"/>
+        </w:rPr>
+      </w:pPr>
+      <w:r>
+        <w:rPr>
+          <w:rFonts w:ascii="Helvetica" w:eastAsia="Times New Roman" w:hAnsi="Helvetica" w:cs="Helvetica"/>
+          <w:color w:val="000000"/>
+          <w:sz w:val="27"/>
+          <w:szCs w:val="27"/>
+          <w:lang w:eastAsia="pt-BR"/>
+        </w:rPr>
+        <w:t>Principalmente reforma geral na condição da casa, ou então quartos e banheiros. Porém seria indicado uma análise física, para entender se realmente só a construção/reforma seria o suficiente para uma venda futura com lucro.</w:t>
       </w:r>
     </w:p>
     <w:p>
@@ -1651,8 +734,6 @@
         <w:ind w:left="360" w:firstLine="708"/>
         <w:rPr>
           <w:rFonts w:ascii="Helvetica" w:eastAsia="Times New Roman" w:hAnsi="Helvetica" w:cs="Helvetica"/>
-          <w:b/>
-          <w:bCs/>
           <w:color w:val="000000"/>
           <w:sz w:val="27"/>
           <w:szCs w:val="27"/>
@@ -1681,103 +762,17 @@
           <w:szCs w:val="27"/>
           <w:lang w:eastAsia="pt-BR"/>
         </w:rPr>
-        <w:t>Essa informação está muito enviesada</w:t>
-      </w:r>
-      <w:r>
-        <w:rPr>
-          <w:rFonts w:ascii="Helvetica" w:eastAsia="Times New Roman" w:hAnsi="Helvetica" w:cs="Helvetica"/>
-          <w:b/>
-          <w:bCs/>
-          <w:color w:val="000000"/>
-          <w:sz w:val="27"/>
-          <w:szCs w:val="27"/>
-          <w:lang w:eastAsia="pt-BR"/>
-        </w:rPr>
-        <w:t xml:space="preserve"> nos dados</w:t>
-      </w:r>
-      <w:r>
-        <w:rPr>
-          <w:rFonts w:ascii="Helvetica" w:eastAsia="Times New Roman" w:hAnsi="Helvetica" w:cs="Helvetica"/>
-          <w:b/>
-          <w:bCs/>
-          <w:color w:val="000000"/>
-          <w:sz w:val="27"/>
-          <w:szCs w:val="27"/>
-          <w:lang w:eastAsia="pt-BR"/>
-        </w:rPr>
-        <w:t>,</w:t>
-      </w:r>
-      <w:r>
-        <w:rPr>
-          <w:rFonts w:ascii="Helvetica" w:eastAsia="Times New Roman" w:hAnsi="Helvetica" w:cs="Helvetica"/>
-          <w:b/>
-          <w:bCs/>
-          <w:color w:val="000000"/>
-          <w:sz w:val="27"/>
-          <w:szCs w:val="27"/>
-          <w:lang w:eastAsia="pt-BR"/>
-        </w:rPr>
-        <w:t xml:space="preserve"> uma vez que não temos uma mesma casa (mesmo ID) que tenha construído mais um banheiro ou um quarto. Sendo assim, </w:t>
-      </w:r>
-      <w:r>
-        <w:rPr>
-          <w:rFonts w:ascii="Helvetica" w:eastAsia="Times New Roman" w:hAnsi="Helvetica" w:cs="Helvetica"/>
-          <w:b/>
-          <w:bCs/>
-          <w:color w:val="000000"/>
-          <w:sz w:val="27"/>
-          <w:szCs w:val="27"/>
-          <w:lang w:eastAsia="pt-BR"/>
-        </w:rPr>
-        <w:t xml:space="preserve">seria necessárias casas que tenham havido mudanças em sua construção, por exemplo, uma casa que tenha construído mais um banheiro, para saber o impacto do mesmo no preço, isso acontecendo diversas vezes poderíamos </w:t>
-      </w:r>
-      <w:r>
-        <w:rPr>
-          <w:rFonts w:ascii="Helvetica" w:eastAsia="Times New Roman" w:hAnsi="Helvetica" w:cs="Helvetica"/>
-          <w:b/>
-          <w:bCs/>
-          <w:color w:val="000000"/>
-          <w:sz w:val="27"/>
-          <w:szCs w:val="27"/>
-          <w:lang w:eastAsia="pt-BR"/>
-        </w:rPr>
-        <w:t>calcular</w:t>
-      </w:r>
-      <w:r>
-        <w:rPr>
-          <w:rFonts w:ascii="Helvetica" w:eastAsia="Times New Roman" w:hAnsi="Helvetica" w:cs="Helvetica"/>
-          <w:b/>
-          <w:bCs/>
-          <w:color w:val="000000"/>
-          <w:sz w:val="27"/>
-          <w:szCs w:val="27"/>
-          <w:lang w:eastAsia="pt-BR"/>
-        </w:rPr>
-        <w:t xml:space="preserve"> um valor </w:t>
-      </w:r>
-      <w:r>
-        <w:rPr>
-          <w:rFonts w:ascii="Helvetica" w:eastAsia="Times New Roman" w:hAnsi="Helvetica" w:cs="Helvetica"/>
-          <w:b/>
-          <w:bCs/>
-          <w:color w:val="000000"/>
-          <w:sz w:val="27"/>
-          <w:szCs w:val="27"/>
-          <w:lang w:eastAsia="pt-BR"/>
-        </w:rPr>
-        <w:t>de valorização mais exato</w:t>
-      </w:r>
-      <w:r>
-        <w:rPr>
-          <w:rFonts w:ascii="Helvetica" w:eastAsia="Times New Roman" w:hAnsi="Helvetica" w:cs="Helvetica"/>
-          <w:b/>
-          <w:bCs/>
-          <w:color w:val="000000"/>
-          <w:sz w:val="27"/>
-          <w:szCs w:val="27"/>
-          <w:lang w:eastAsia="pt-BR"/>
-        </w:rPr>
-        <w:t xml:space="preserve">. </w:t>
+        <w:t xml:space="preserve"> Banheiro: </w:t>
+      </w:r>
+      <w:r>
+        <w:rPr>
+          <w:rFonts w:ascii="Helvetica" w:eastAsia="Times New Roman" w:hAnsi="Helvetica" w:cs="Helvetica"/>
+          <w:color w:val="000000"/>
+          <w:sz w:val="27"/>
+          <w:szCs w:val="27"/>
+          <w:lang w:eastAsia="pt-BR"/>
+        </w:rPr>
+        <w:t>Existe um crescimento visível até 4 banheiros e depois uma queda, o que demonstra que não é uma variável apenas que afeta o valor da casa.</w:t>
       </w:r>
     </w:p>
     <w:p>
@@ -1787,109 +782,81 @@
         <w:ind w:left="360" w:firstLine="708"/>
         <w:rPr>
           <w:rFonts w:ascii="Helvetica" w:eastAsia="Times New Roman" w:hAnsi="Helvetica" w:cs="Helvetica"/>
-          <w:b/>
-          <w:bCs/>
-          <w:color w:val="000000"/>
-          <w:sz w:val="27"/>
-          <w:szCs w:val="27"/>
-          <w:lang w:eastAsia="pt-BR"/>
-        </w:rPr>
-      </w:pPr>
-      <w:r>
-        <w:rPr>
-          <w:rFonts w:ascii="Helvetica" w:eastAsia="Times New Roman" w:hAnsi="Helvetica" w:cs="Helvetica"/>
-          <w:b/>
-          <w:bCs/>
-          <w:color w:val="000000"/>
-          <w:sz w:val="27"/>
-          <w:szCs w:val="27"/>
-          <w:lang w:eastAsia="pt-BR"/>
-        </w:rPr>
-        <w:t xml:space="preserve">Com os dados atuais a única afirmação possível </w:t>
-      </w:r>
-      <w:r>
-        <w:rPr>
-          <w:rFonts w:ascii="Helvetica" w:eastAsia="Times New Roman" w:hAnsi="Helvetica" w:cs="Helvetica"/>
-          <w:b/>
-          <w:bCs/>
-          <w:color w:val="000000"/>
-          <w:sz w:val="27"/>
-          <w:szCs w:val="27"/>
-          <w:lang w:eastAsia="pt-BR"/>
-        </w:rPr>
-        <w:t xml:space="preserve">de ser feita </w:t>
-      </w:r>
-      <w:r>
-        <w:rPr>
-          <w:rFonts w:ascii="Helvetica" w:eastAsia="Times New Roman" w:hAnsi="Helvetica" w:cs="Helvetica"/>
-          <w:b/>
-          <w:bCs/>
-          <w:color w:val="000000"/>
-          <w:sz w:val="27"/>
-          <w:szCs w:val="27"/>
-          <w:lang w:eastAsia="pt-BR"/>
-        </w:rPr>
-        <w:t xml:space="preserve">é que </w:t>
-      </w:r>
-      <w:r>
-        <w:rPr>
-          <w:rFonts w:ascii="Helvetica" w:eastAsia="Times New Roman" w:hAnsi="Helvetica" w:cs="Helvetica"/>
-          <w:b/>
-          <w:bCs/>
-          <w:color w:val="000000"/>
-          <w:sz w:val="27"/>
-          <w:szCs w:val="27"/>
-          <w:lang w:eastAsia="pt-BR"/>
-        </w:rPr>
-        <w:t>d</w:t>
-      </w:r>
-      <w:r>
-        <w:rPr>
-          <w:rFonts w:ascii="Helvetica" w:eastAsia="Times New Roman" w:hAnsi="Helvetica" w:cs="Helvetica"/>
-          <w:b/>
-          <w:bCs/>
-          <w:color w:val="000000"/>
-          <w:sz w:val="27"/>
-          <w:szCs w:val="27"/>
-          <w:lang w:eastAsia="pt-BR"/>
-        </w:rPr>
-        <w:t>a</w:t>
-      </w:r>
-      <w:r>
-        <w:rPr>
-          <w:rFonts w:ascii="Helvetica" w:eastAsia="Times New Roman" w:hAnsi="Helvetica" w:cs="Helvetica"/>
-          <w:b/>
-          <w:bCs/>
-          <w:color w:val="000000"/>
-          <w:sz w:val="27"/>
-          <w:szCs w:val="27"/>
-          <w:lang w:eastAsia="pt-BR"/>
-        </w:rPr>
-        <w:t>d</w:t>
-      </w:r>
-      <w:r>
-        <w:rPr>
-          <w:rFonts w:ascii="Helvetica" w:eastAsia="Times New Roman" w:hAnsi="Helvetica" w:cs="Helvetica"/>
-          <w:b/>
-          <w:bCs/>
-          <w:color w:val="000000"/>
-          <w:sz w:val="27"/>
-          <w:szCs w:val="27"/>
-          <w:lang w:eastAsia="pt-BR"/>
-        </w:rPr>
-        <w:t>o uma casa com os requisitos citados acima</w:t>
-      </w:r>
-      <w:r>
-        <w:rPr>
-          <w:rFonts w:ascii="Helvetica" w:eastAsia="Times New Roman" w:hAnsi="Helvetica" w:cs="Helvetica"/>
-          <w:b/>
-          <w:bCs/>
-          <w:color w:val="000000"/>
-          <w:sz w:val="27"/>
-          <w:szCs w:val="27"/>
-          <w:lang w:eastAsia="pt-BR"/>
-        </w:rPr>
-        <w:t>,</w:t>
+          <w:color w:val="000000"/>
+          <w:sz w:val="27"/>
+          <w:szCs w:val="27"/>
+          <w:lang w:eastAsia="pt-BR"/>
+        </w:rPr>
+      </w:pPr>
+      <w:r>
+        <w:rPr>
+          <w:rFonts w:ascii="Helvetica" w:eastAsia="Times New Roman" w:hAnsi="Helvetica" w:cs="Helvetica"/>
+          <w:color w:val="000000"/>
+          <w:sz w:val="27"/>
+          <w:szCs w:val="27"/>
+          <w:lang w:eastAsia="pt-BR"/>
+        </w:rPr>
+        <w:drawing>
+          <wp:inline distT="0" distB="0" distL="0" distR="0" wp14:anchorId="769D727D" wp14:editId="4946094A">
+            <wp:extent cx="5400040" cy="2807335"/>
+            <wp:effectExtent l="0" t="0" r="0" b="0"/>
+            <wp:docPr id="5" name="Imagem 5"/>
+            <wp:cNvGraphicFramePr>
+              <a:graphicFrameLocks xmlns:a="http://schemas.openxmlformats.org/drawingml/2006/main" noChangeAspect="1"/>
+            </wp:cNvGraphicFramePr>
+            <a:graphic xmlns:a="http://schemas.openxmlformats.org/drawingml/2006/main">
+              <a:graphicData uri="http://schemas.openxmlformats.org/drawingml/2006/picture">
+                <pic:pic xmlns:pic="http://schemas.openxmlformats.org/drawingml/2006/picture">
+                  <pic:nvPicPr>
+                    <pic:cNvPr id="1" name=""/>
+                    <pic:cNvPicPr/>
+                  </pic:nvPicPr>
+                  <pic:blipFill>
+                    <a:blip r:embed="rId7"/>
+                    <a:stretch>
+                      <a:fillRect/>
+                    </a:stretch>
+                  </pic:blipFill>
+                  <pic:spPr>
+                    <a:xfrm>
+                      <a:off x="0" y="0"/>
+                      <a:ext cx="5400040" cy="2807335"/>
+                    </a:xfrm>
+                    <a:prstGeom prst="rect">
+                      <a:avLst/>
+                    </a:prstGeom>
+                  </pic:spPr>
+                </pic:pic>
+              </a:graphicData>
+            </a:graphic>
+          </wp:inline>
+        </w:drawing>
+      </w:r>
+    </w:p>
+    <w:p>
+      <w:pPr>
+        <w:shd w:val="clear" w:color="auto" w:fill="FFFFFF"/>
+        <w:spacing w:after="0" w:line="240" w:lineRule="auto"/>
+        <w:ind w:left="360" w:firstLine="708"/>
+        <w:rPr>
+          <w:rFonts w:ascii="Helvetica" w:eastAsia="Times New Roman" w:hAnsi="Helvetica" w:cs="Helvetica"/>
+          <w:color w:val="000000"/>
+          <w:sz w:val="27"/>
+          <w:szCs w:val="27"/>
+          <w:lang w:eastAsia="pt-BR"/>
+        </w:rPr>
+      </w:pPr>
+      <w:r>
+        <w:rPr>
+          <w:rFonts w:ascii="Helvetica" w:eastAsia="Times New Roman" w:hAnsi="Helvetica" w:cs="Helvetica"/>
+          <w:b/>
+          <w:bCs/>
+          <w:color w:val="000000"/>
+          <w:sz w:val="27"/>
+          <w:szCs w:val="27"/>
+          <w:lang w:eastAsia="pt-BR"/>
+        </w:rPr>
+        <w:t>-  Quartos:</w:t>
       </w:r>
       <w:r>
         <w:rPr>
@@ -1903,67 +870,206 @@
         </w:rPr>
         <w:t xml:space="preserve"> </w:t>
       </w:r>
-      <w:bookmarkStart w:id="0" w:name="_GoBack"/>
-      <w:bookmarkEnd w:id="0"/>
-      <w:r>
-        <w:rPr>
-          <w:rFonts w:ascii="Helvetica" w:eastAsia="Times New Roman" w:hAnsi="Helvetica" w:cs="Helvetica"/>
-          <w:b/>
-          <w:bCs/>
-          <w:color w:val="000000"/>
-          <w:sz w:val="27"/>
-          <w:szCs w:val="27"/>
-          <w:lang w:eastAsia="pt-BR"/>
-        </w:rPr>
-        <w:t>o esperado é</w:t>
-      </w:r>
-      <w:r>
-        <w:rPr>
-          <w:rFonts w:ascii="Helvetica" w:eastAsia="Times New Roman" w:hAnsi="Helvetica" w:cs="Helvetica"/>
-          <w:b/>
-          <w:bCs/>
-          <w:color w:val="000000"/>
-          <w:sz w:val="27"/>
-          <w:szCs w:val="27"/>
-          <w:lang w:eastAsia="pt-BR"/>
-        </w:rPr>
-        <w:t xml:space="preserve"> que esta tenha um alto </w:t>
-      </w:r>
-      <w:r>
-        <w:rPr>
-          <w:rFonts w:ascii="Helvetica" w:eastAsia="Times New Roman" w:hAnsi="Helvetica" w:cs="Helvetica"/>
-          <w:b/>
-          <w:bCs/>
-          <w:color w:val="000000"/>
-          <w:sz w:val="27"/>
-          <w:szCs w:val="27"/>
-          <w:lang w:eastAsia="pt-BR"/>
-        </w:rPr>
-        <w:t>valor</w:t>
-      </w:r>
-      <w:r>
-        <w:rPr>
-          <w:rFonts w:ascii="Helvetica" w:eastAsia="Times New Roman" w:hAnsi="Helvetica" w:cs="Helvetica"/>
-          <w:b/>
-          <w:bCs/>
-          <w:color w:val="000000"/>
-          <w:sz w:val="27"/>
-          <w:szCs w:val="27"/>
-          <w:lang w:eastAsia="pt-BR"/>
-        </w:rPr>
-        <w:t xml:space="preserve"> </w:t>
-      </w:r>
-      <w:r>
-        <w:rPr>
-          <w:rFonts w:ascii="Helvetica" w:eastAsia="Times New Roman" w:hAnsi="Helvetica" w:cs="Helvetica"/>
-          <w:b/>
-          <w:bCs/>
-          <w:color w:val="000000"/>
-          <w:sz w:val="27"/>
-          <w:szCs w:val="27"/>
-          <w:lang w:eastAsia="pt-BR"/>
-        </w:rPr>
-        <w:t>em relação a casas que não cumprem esses requisitos.</w:t>
+      <w:r>
+        <w:rPr>
+          <w:rFonts w:ascii="Helvetica" w:eastAsia="Times New Roman" w:hAnsi="Helvetica" w:cs="Helvetica"/>
+          <w:color w:val="000000"/>
+          <w:sz w:val="27"/>
+          <w:szCs w:val="27"/>
+          <w:lang w:eastAsia="pt-BR"/>
+        </w:rPr>
+        <w:t>O cre</w:t>
+      </w:r>
+      <w:r>
+        <w:rPr>
+          <w:rFonts w:ascii="Helvetica" w:eastAsia="Times New Roman" w:hAnsi="Helvetica" w:cs="Helvetica"/>
+          <w:color w:val="000000"/>
+          <w:sz w:val="27"/>
+          <w:szCs w:val="27"/>
+          <w:lang w:eastAsia="pt-BR"/>
+        </w:rPr>
+        <w:t>scimento é constante, porém diminui quanto mais o número de quartos é acrescido, ainda que continue aumentando.</w:t>
+      </w:r>
+    </w:p>
+    <w:p>
+      <w:pPr>
+        <w:shd w:val="clear" w:color="auto" w:fill="FFFFFF"/>
+        <w:spacing w:after="0" w:line="240" w:lineRule="auto"/>
+        <w:ind w:left="360" w:firstLine="708"/>
+        <w:rPr>
+          <w:rFonts w:ascii="Helvetica" w:eastAsia="Times New Roman" w:hAnsi="Helvetica" w:cs="Helvetica"/>
+          <w:b/>
+          <w:bCs/>
+          <w:color w:val="000000"/>
+          <w:sz w:val="27"/>
+          <w:szCs w:val="27"/>
+          <w:lang w:eastAsia="pt-BR"/>
+        </w:rPr>
+      </w:pPr>
+      <w:r>
+        <w:rPr>
+          <w:rFonts w:ascii="Helvetica" w:eastAsia="Times New Roman" w:hAnsi="Helvetica" w:cs="Helvetica"/>
+          <w:b/>
+          <w:bCs/>
+          <w:color w:val="000000"/>
+          <w:sz w:val="27"/>
+          <w:szCs w:val="27"/>
+          <w:lang w:eastAsia="pt-BR"/>
+        </w:rPr>
+        <w:lastRenderedPageBreak/>
+        <w:drawing>
+          <wp:inline distT="0" distB="0" distL="0" distR="0" wp14:anchorId="5EEAFEDB" wp14:editId="34C4C6D5">
+            <wp:extent cx="5400040" cy="2791460"/>
+            <wp:effectExtent l="0" t="0" r="0" b="8890"/>
+            <wp:docPr id="1" name="Imagem 1"/>
+            <wp:cNvGraphicFramePr>
+              <a:graphicFrameLocks xmlns:a="http://schemas.openxmlformats.org/drawingml/2006/main" noChangeAspect="1"/>
+            </wp:cNvGraphicFramePr>
+            <a:graphic xmlns:a="http://schemas.openxmlformats.org/drawingml/2006/main">
+              <a:graphicData uri="http://schemas.openxmlformats.org/drawingml/2006/picture">
+                <pic:pic xmlns:pic="http://schemas.openxmlformats.org/drawingml/2006/picture">
+                  <pic:nvPicPr>
+                    <pic:cNvPr id="1" name=""/>
+                    <pic:cNvPicPr/>
+                  </pic:nvPicPr>
+                  <pic:blipFill>
+                    <a:blip r:embed="rId8"/>
+                    <a:stretch>
+                      <a:fillRect/>
+                    </a:stretch>
+                  </pic:blipFill>
+                  <pic:spPr>
+                    <a:xfrm>
+                      <a:off x="0" y="0"/>
+                      <a:ext cx="5400040" cy="2791460"/>
+                    </a:xfrm>
+                    <a:prstGeom prst="rect">
+                      <a:avLst/>
+                    </a:prstGeom>
+                  </pic:spPr>
+                </pic:pic>
+              </a:graphicData>
+            </a:graphic>
+          </wp:inline>
+        </w:drawing>
+      </w:r>
+    </w:p>
+    <w:p>
+      <w:pPr>
+        <w:shd w:val="clear" w:color="auto" w:fill="FFFFFF"/>
+        <w:spacing w:after="0" w:line="240" w:lineRule="auto"/>
+        <w:ind w:left="360" w:firstLine="708"/>
+        <w:rPr>
+          <w:rFonts w:ascii="Helvetica" w:eastAsia="Times New Roman" w:hAnsi="Helvetica" w:cs="Helvetica"/>
+          <w:b/>
+          <w:bCs/>
+          <w:color w:val="000000"/>
+          <w:sz w:val="27"/>
+          <w:szCs w:val="27"/>
+          <w:lang w:eastAsia="pt-BR"/>
+        </w:rPr>
+      </w:pPr>
+      <w:r>
+        <w:rPr>
+          <w:rFonts w:ascii="Helvetica" w:eastAsia="Times New Roman" w:hAnsi="Helvetica" w:cs="Helvetica"/>
+          <w:b/>
+          <w:bCs/>
+          <w:color w:val="000000"/>
+          <w:sz w:val="27"/>
+          <w:szCs w:val="27"/>
+          <w:lang w:eastAsia="pt-BR"/>
+        </w:rPr>
+        <w:t>-</w:t>
+      </w:r>
+      <w:r>
+        <w:rPr>
+          <w:rFonts w:ascii="Helvetica" w:eastAsia="Times New Roman" w:hAnsi="Helvetica" w:cs="Helvetica"/>
+          <w:b/>
+          <w:bCs/>
+          <w:color w:val="000000"/>
+          <w:sz w:val="27"/>
+          <w:szCs w:val="27"/>
+          <w:lang w:eastAsia="pt-BR"/>
+        </w:rPr>
+        <w:t xml:space="preserve"> Condição: </w:t>
+      </w:r>
+      <w:r>
+        <w:rPr>
+          <w:rFonts w:ascii="Helvetica" w:eastAsia="Times New Roman" w:hAnsi="Helvetica" w:cs="Helvetica"/>
+          <w:color w:val="000000"/>
+          <w:sz w:val="27"/>
+          <w:szCs w:val="27"/>
+          <w:lang w:eastAsia="pt-BR"/>
+        </w:rPr>
+        <w:t>Vemos abaixo que existe uma grande diferenciação entre as condições 1 e 2 para as demais, sendo assim esta seria uma primeira atenção numa possível reforma.</w:t>
+      </w:r>
+      <w:r>
+        <w:rPr>
+          <w:rFonts w:ascii="Helvetica" w:eastAsia="Times New Roman" w:hAnsi="Helvetica" w:cs="Helvetica"/>
+          <w:color w:val="000000"/>
+          <w:sz w:val="27"/>
+          <w:szCs w:val="27"/>
+          <w:lang w:eastAsia="pt-BR"/>
+        </w:rPr>
+        <w:br/>
+      </w:r>
+      <w:r>
+        <w:rPr>
+          <w:rFonts w:ascii="Helvetica" w:eastAsia="Times New Roman" w:hAnsi="Helvetica" w:cs="Helvetica"/>
+          <w:b/>
+          <w:bCs/>
+          <w:color w:val="000000"/>
+          <w:sz w:val="27"/>
+          <w:szCs w:val="27"/>
+          <w:lang w:eastAsia="pt-BR"/>
+        </w:rPr>
+        <w:tab/>
+      </w:r>
+      <w:r>
+        <w:rPr>
+          <w:rFonts w:ascii="Helvetica" w:eastAsia="Times New Roman" w:hAnsi="Helvetica" w:cs="Helvetica"/>
+          <w:b/>
+          <w:bCs/>
+          <w:color w:val="000000"/>
+          <w:sz w:val="27"/>
+          <w:szCs w:val="27"/>
+          <w:lang w:eastAsia="pt-BR"/>
+        </w:rPr>
+        <w:drawing>
+          <wp:inline distT="0" distB="0" distL="0" distR="0" wp14:anchorId="78622E78" wp14:editId="33B5B21E">
+            <wp:extent cx="5400040" cy="2809875"/>
+            <wp:effectExtent l="0" t="0" r="0" b="9525"/>
+            <wp:docPr id="6" name="Imagem 6"/>
+            <wp:cNvGraphicFramePr>
+              <a:graphicFrameLocks xmlns:a="http://schemas.openxmlformats.org/drawingml/2006/main" noChangeAspect="1"/>
+            </wp:cNvGraphicFramePr>
+            <a:graphic xmlns:a="http://schemas.openxmlformats.org/drawingml/2006/main">
+              <a:graphicData uri="http://schemas.openxmlformats.org/drawingml/2006/picture">
+                <pic:pic xmlns:pic="http://schemas.openxmlformats.org/drawingml/2006/picture">
+                  <pic:nvPicPr>
+                    <pic:cNvPr id="1" name=""/>
+                    <pic:cNvPicPr/>
+                  </pic:nvPicPr>
+                  <pic:blipFill>
+                    <a:blip r:embed="rId9"/>
+                    <a:stretch>
+                      <a:fillRect/>
+                    </a:stretch>
+                  </pic:blipFill>
+                  <pic:spPr>
+                    <a:xfrm>
+                      <a:off x="0" y="0"/>
+                      <a:ext cx="5400040" cy="2809875"/>
+                    </a:xfrm>
+                    <a:prstGeom prst="rect">
+                      <a:avLst/>
+                    </a:prstGeom>
+                  </pic:spPr>
+                </pic:pic>
+              </a:graphicData>
+            </a:graphic>
+          </wp:inline>
+        </w:drawing>
       </w:r>
     </w:p>
     <w:p/>
@@ -1978,7 +1084,7 @@
 </file>
 
 <file path=word/numbering.xml><?xml version="1.0" encoding="utf-8"?>
-<w:numbering xmlns:wpc="http://schemas.microsoft.com/office/word/2010/wordprocessingCanvas" xmlns:mc="http://schemas.openxmlformats.org/markup-compatibility/2006" xmlns:o="urn:schemas-microsoft-com:office:office" xmlns:r="http://schemas.openxmlformats.org/officeDocument/2006/relationships" xmlns:m="http://schemas.openxmlformats.org/officeDocument/2006/math" xmlns:v="urn:schemas-microsoft-com:vml" xmlns:wp14="http://schemas.microsoft.com/office/word/2010/wordprocessingDrawing" xmlns:wp="http://schemas.openxmlformats.org/drawingml/2006/wordprocessingDrawing" xmlns:w10="urn:schemas-microsoft-com:office:word" xmlns:w="http://schemas.openxmlformats.org/wordprocessingml/2006/main" xmlns:w14="http://schemas.microsoft.com/office/word/2010/wordml" xmlns:w15="http://schemas.microsoft.com/office/word/2012/wordml" xmlns:wpg="http://schemas.microsoft.com/office/word/2010/wordprocessingGroup" xmlns:wpi="http://schemas.microsoft.com/office/word/2010/wordprocessingInk" xmlns:wne="http://schemas.microsoft.com/office/word/2006/wordml" xmlns:wps="http://schemas.microsoft.com/office/word/2010/wordprocessingShape" mc:Ignorable="w14 w15 wp14">
+<w:numbering xmlns:wpc="http://schemas.microsoft.com/office/word/2010/wordprocessingCanvas" xmlns:cx="http://schemas.microsoft.com/office/drawing/2014/chartex" xmlns:cx1="http://schemas.microsoft.com/office/drawing/2015/9/8/chartex" xmlns:cx2="http://schemas.microsoft.com/office/drawing/2015/10/21/chartex" xmlns:cx3="http://schemas.microsoft.com/office/drawing/2016/5/9/chartex" xmlns:cx4="http://schemas.microsoft.com/office/drawing/2016/5/10/chartex" xmlns:cx5="http://schemas.microsoft.com/office/drawing/2016/5/11/chartex" xmlns:cx6="http://schemas.microsoft.com/office/drawing/2016/5/12/chartex" xmlns:cx7="http://schemas.microsoft.com/office/drawing/2016/5/13/chartex" xmlns:cx8="http://schemas.microsoft.com/office/drawing/2016/5/14/chartex" xmlns:mc="http://schemas.openxmlformats.org/markup-compatibility/2006" xmlns:aink="http://schemas.microsoft.com/office/drawing/2016/ink" xmlns:am3d="http://schemas.microsoft.com/office/drawing/2017/model3d" xmlns:o="urn:schemas-microsoft-com:office:office" xmlns:oel="http://schemas.microsoft.com/office/2019/extlst" xmlns:r="http://schemas.openxmlformats.org/officeDocument/2006/relationships" xmlns:m="http://schemas.openxmlformats.org/officeDocument/2006/math" xmlns:v="urn:schemas-microsoft-com:vml" xmlns:wp14="http://schemas.microsoft.com/office/word/2010/wordprocessingDrawing" xmlns:wp="http://schemas.openxmlformats.org/drawingml/2006/wordprocessingDrawing" xmlns:w10="urn:schemas-microsoft-com:office:word" xmlns:w="http://schemas.openxmlformats.org/wordprocessingml/2006/main" xmlns:w14="http://schemas.microsoft.com/office/word/2010/wordml" xmlns:w15="http://schemas.microsoft.com/office/word/2012/wordml" xmlns:w16cex="http://schemas.microsoft.com/office/word/2018/wordml/cex" xmlns:w16cid="http://schemas.microsoft.com/office/word/2016/wordml/cid" xmlns:w16="http://schemas.microsoft.com/office/word/2018/wordml" xmlns:w16sdtdh="http://schemas.microsoft.com/office/word/2020/wordml/sdtdatahash" xmlns:w16se="http://schemas.microsoft.com/office/word/2015/wordml/symex" xmlns:wpg="http://schemas.microsoft.com/office/word/2010/wordprocessingGroup" xmlns:wpi="http://schemas.microsoft.com/office/word/2010/wordprocessingInk" xmlns:wne="http://schemas.microsoft.com/office/word/2006/wordml" xmlns:wps="http://schemas.microsoft.com/office/word/2010/wordprocessingShape" mc:Ignorable="w14 w15 w16se w16cid w16 w16cex w16sdtdh wp14">
   <w:abstractNum w:abstractNumId="0" w15:restartNumberingAfterBreak="0">
     <w:nsid w:val="068E19FB"/>
     <w:multiLevelType w:val="multilevel"/>
@@ -2609,29 +1715,29 @@
       </w:rPr>
     </w:lvl>
   </w:abstractNum>
-  <w:num w:numId="1">
+  <w:num w:numId="1" w16cid:durableId="1495877138">
     <w:abstractNumId w:val="3"/>
   </w:num>
-  <w:num w:numId="2">
+  <w:num w:numId="2" w16cid:durableId="65300674">
     <w:abstractNumId w:val="0"/>
   </w:num>
-  <w:num w:numId="3">
+  <w:num w:numId="3" w16cid:durableId="1698390842">
     <w:abstractNumId w:val="5"/>
   </w:num>
-  <w:num w:numId="4">
+  <w:num w:numId="4" w16cid:durableId="881553328">
     <w:abstractNumId w:val="2"/>
   </w:num>
-  <w:num w:numId="5">
+  <w:num w:numId="5" w16cid:durableId="740714357">
     <w:abstractNumId w:val="4"/>
   </w:num>
-  <w:num w:numId="6">
+  <w:num w:numId="6" w16cid:durableId="1726248221">
     <w:abstractNumId w:val="1"/>
   </w:num>
 </w:numbering>
 </file>
 
 <file path=word/styles.xml><?xml version="1.0" encoding="utf-8"?>
-<w:styles xmlns:mc="http://schemas.openxmlformats.org/markup-compatibility/2006" xmlns:r="http://schemas.openxmlformats.org/officeDocument/2006/relationships" xmlns:w="http://schemas.openxmlformats.org/wordprocessingml/2006/main" xmlns:w14="http://schemas.microsoft.com/office/word/2010/wordml" xmlns:w15="http://schemas.microsoft.com/office/word/2012/wordml" mc:Ignorable="w14 w15">
+<w:styles xmlns:mc="http://schemas.openxmlformats.org/markup-compatibility/2006" xmlns:r="http://schemas.openxmlformats.org/officeDocument/2006/relationships" xmlns:w="http://schemas.openxmlformats.org/wordprocessingml/2006/main" xmlns:w14="http://schemas.microsoft.com/office/word/2010/wordml" xmlns:w15="http://schemas.microsoft.com/office/word/2012/wordml" xmlns:w16cex="http://schemas.microsoft.com/office/word/2018/wordml/cex" xmlns:w16cid="http://schemas.microsoft.com/office/word/2016/wordml/cid" xmlns:w16="http://schemas.microsoft.com/office/word/2018/wordml" xmlns:w16sdtdh="http://schemas.microsoft.com/office/word/2020/wordml/sdtdatahash" xmlns:w16se="http://schemas.microsoft.com/office/word/2015/wordml/symex" mc:Ignorable="w14 w15 w16se w16cid w16 w16cex w16sdtdh">
   <w:docDefaults>
     <w:rPrDefault>
       <w:rPr>
@@ -2647,7 +1753,7 @@
       </w:pPr>
     </w:pPrDefault>
   </w:docDefaults>
-  <w:latentStyles w:defLockedState="0" w:defUIPriority="99" w:defSemiHidden="0" w:defUnhideWhenUsed="0" w:defQFormat="0" w:count="371">
+  <w:latentStyles w:defLockedState="0" w:defUIPriority="99" w:defSemiHidden="0" w:defUnhideWhenUsed="0" w:defQFormat="0" w:count="376">
     <w:lsdException w:name="Normal" w:uiPriority="0" w:qFormat="1"/>
     <w:lsdException w:name="heading 1" w:uiPriority="9" w:qFormat="1"/>
     <w:lsdException w:name="heading 2" w:semiHidden="1" w:uiPriority="9" w:unhideWhenUsed="1" w:qFormat="1"/>
@@ -2753,7 +1859,6 @@
     <w:lsdException w:name="HTML Sample" w:semiHidden="1" w:unhideWhenUsed="1"/>
     <w:lsdException w:name="HTML Typewriter" w:semiHidden="1" w:unhideWhenUsed="1"/>
     <w:lsdException w:name="HTML Variable" w:semiHidden="1" w:unhideWhenUsed="1"/>
-    <w:lsdException w:name="Normal Table" w:semiHidden="1" w:unhideWhenUsed="1"/>
     <w:lsdException w:name="annotation subject" w:semiHidden="1" w:unhideWhenUsed="1"/>
     <w:lsdException w:name="No List" w:semiHidden="1" w:unhideWhenUsed="1"/>
     <w:lsdException w:name="Outline List 1" w:semiHidden="1" w:unhideWhenUsed="1"/>
@@ -2796,11 +1901,8 @@
     <w:lsdException w:name="Table Contemporary" w:semiHidden="1" w:unhideWhenUsed="1"/>
     <w:lsdException w:name="Table Elegant" w:semiHidden="1" w:unhideWhenUsed="1"/>
     <w:lsdException w:name="Table Professional" w:semiHidden="1" w:unhideWhenUsed="1"/>
-    <w:lsdException w:name="Table Subtle 1" w:semiHidden="1" w:unhideWhenUsed="1"/>
     <w:lsdException w:name="Table Subtle 2" w:semiHidden="1" w:unhideWhenUsed="1"/>
     <w:lsdException w:name="Table Web 1" w:semiHidden="1" w:unhideWhenUsed="1"/>
-    <w:lsdException w:name="Table Web 2" w:semiHidden="1" w:unhideWhenUsed="1"/>
-    <w:lsdException w:name="Table Web 3" w:semiHidden="1" w:unhideWhenUsed="1"/>
     <w:lsdException w:name="Balloon Text" w:semiHidden="1" w:unhideWhenUsed="1"/>
     <w:lsdException w:name="Table Grid" w:uiPriority="39"/>
     <w:lsdException w:name="Table Theme" w:semiHidden="1" w:unhideWhenUsed="1"/>
@@ -3019,6 +2121,11 @@
     <w:lsdException w:name="List Table 5 Dark Accent 6" w:uiPriority="50"/>
     <w:lsdException w:name="List Table 6 Colorful Accent 6" w:uiPriority="51"/>
     <w:lsdException w:name="List Table 7 Colorful Accent 6" w:uiPriority="52"/>
+    <w:lsdException w:name="Mention" w:semiHidden="1" w:unhideWhenUsed="1"/>
+    <w:lsdException w:name="Smart Hyperlink" w:semiHidden="1" w:unhideWhenUsed="1"/>
+    <w:lsdException w:name="Hashtag" w:semiHidden="1" w:unhideWhenUsed="1"/>
+    <w:lsdException w:name="Unresolved Mention" w:semiHidden="1" w:unhideWhenUsed="1"/>
+    <w:lsdException w:name="Smart Link" w:semiHidden="1" w:unhideWhenUsed="1"/>
   </w:latentStyles>
   <w:style w:type="paragraph" w:default="1" w:styleId="Normal">
     <w:name w:val="Normal"/>

</xml_diff>